<commit_message>
Added Rubric to final report doc
</commit_message>
<xml_diff>
--- a/CEE6410_FinalReport.docx
+++ b/CEE6410_FinalReport.docx
@@ -2802,14 +2802,27 @@
       <w:r>
         <w:t xml:space="preserve">Figure </w:t>
       </w:r>
-      <w:fldSimple w:instr=" SEQ Figure \* ARABIC ">
-        <w:r>
-          <w:rPr>
-            <w:noProof/>
-          </w:rPr>
-          <w:t>3</w:t>
-        </w:r>
-      </w:fldSimple>
+      <w:r>
+        <w:fldChar w:fldCharType="begin"/>
+      </w:r>
+      <w:r>
+        <w:instrText xml:space="preserve"> SEQ Figure \* ARABIC </w:instrText>
+      </w:r>
+      <w:r>
+        <w:fldChar w:fldCharType="separate"/>
+      </w:r>
+      <w:r>
+        <w:rPr>
+          <w:noProof/>
+        </w:rPr>
+        <w:t>3</w:t>
+      </w:r>
+      <w:r>
+        <w:rPr>
+          <w:noProof/>
+        </w:rPr>
+        <w:fldChar w:fldCharType="end"/>
+      </w:r>
       <w:r>
         <w:t>. Dry Hydrologic Scenario</w:t>
       </w:r>
@@ -7933,10 +7946,7 @@
         <w:t xml:space="preserve"> The two</w:t>
       </w:r>
       <w:r>
-        <w:t xml:space="preserve"> </w:t>
-      </w:r>
-      <w:r>
-        <w:t>feasible</w:t>
+        <w:t xml:space="preserve"> feasible</w:t>
       </w:r>
       <w:r>
         <w:t xml:space="preserve"> scenarios were run to identify an initial </w:t>
@@ -9589,14 +9599,30 @@
       <w:r>
         <w:t xml:space="preserve">Figure </w:t>
       </w:r>
-      <w:fldSimple w:instr=" SEQ Figure \* ARABIC ">
-        <w:r>
-          <w:rPr>
-            <w:noProof/>
-          </w:rPr>
-          <w:t>8</w:t>
-        </w:r>
-      </w:fldSimple>
+      <w:r>
+        <w:fldChar w:fldCharType="begin"/>
+      </w:r>
+      <w:r>
+        <w:instrText xml:space="preserve"> SEQ </w:instrText>
+      </w:r>
+      <w:r>
+        <w:instrText xml:space="preserve">Figure \* ARABIC </w:instrText>
+      </w:r>
+      <w:r>
+        <w:fldChar w:fldCharType="separate"/>
+      </w:r>
+      <w:r>
+        <w:rPr>
+          <w:noProof/>
+        </w:rPr>
+        <w:t>8</w:t>
+      </w:r>
+      <w:r>
+        <w:rPr>
+          <w:noProof/>
+        </w:rPr>
+        <w:fldChar w:fldCharType="end"/>
+      </w:r>
       <w:r>
         <w:t>. Scenario 2 Flaming Gorge Reservoir Storage</w:t>
       </w:r>
@@ -10796,6 +10822,9 @@
     <w:p>
       <w:pPr>
         <w:pStyle w:val="Style1"/>
+        <w:rPr>
+          <w:rStyle w:val="Hyperlink"/>
+        </w:rPr>
       </w:pPr>
       <w:r>
         <w:t xml:space="preserve">Wheeler, </w:t>
@@ -10815,26 +10844,3750 @@
     <w:p>
       <w:pPr>
         <w:pStyle w:val="Style1"/>
+        <w:sectPr>
+          <w:headerReference w:type="default" r:id="rId35"/>
+          <w:footerReference w:type="default" r:id="rId36"/>
+          <w:pgSz w:w="12240" w:h="15840"/>
+          <w:pgMar w:top="1440" w:right="1440" w:bottom="1440" w:left="1440" w:header="720" w:footer="720" w:gutter="0"/>
+          <w:pgNumType w:start="0"/>
+          <w:cols w:space="720"/>
+          <w:docGrid w:linePitch="360"/>
+        </w:sectPr>
+      </w:pPr>
+    </w:p>
+    <w:tbl>
+      <w:tblPr>
+        <w:tblW w:w="13951" w:type="dxa"/>
+        <w:tblInd w:w="-342" w:type="dxa"/>
+        <w:tblBorders>
+          <w:top w:val="single" w:sz="4" w:space="0" w:color="000000"/>
+          <w:left w:val="single" w:sz="4" w:space="0" w:color="000000"/>
+          <w:bottom w:val="single" w:sz="4" w:space="0" w:color="000000"/>
+          <w:right w:val="single" w:sz="4" w:space="0" w:color="000000"/>
+          <w:insideH w:val="single" w:sz="4" w:space="0" w:color="000000"/>
+          <w:insideV w:val="single" w:sz="4" w:space="0" w:color="000000"/>
+        </w:tblBorders>
+        <w:tblLayout w:type="fixed"/>
+        <w:tblLook w:val="04A0" w:firstRow="1" w:lastRow="0" w:firstColumn="1" w:lastColumn="0" w:noHBand="0" w:noVBand="1"/>
+      </w:tblPr>
+      <w:tblGrid>
+        <w:gridCol w:w="1799"/>
+        <w:gridCol w:w="1261"/>
+        <w:gridCol w:w="1707"/>
+        <w:gridCol w:w="2255"/>
+        <w:gridCol w:w="1889"/>
+        <w:gridCol w:w="2789"/>
+        <w:gridCol w:w="901"/>
+        <w:gridCol w:w="1350"/>
+      </w:tblGrid>
+      <w:tr>
+        <w:tc>
+          <w:tcPr>
+            <w:tcW w:w="1799" w:type="dxa"/>
+            <w:vAlign w:val="center"/>
+          </w:tcPr>
+          <w:p>
+            <w:r>
+              <w:lastRenderedPageBreak/>
+              <w:t>Category</w:t>
+            </w:r>
+            <w:r>
+              <w:t xml:space="preserve"> (Possible Score)</w:t>
+            </w:r>
+          </w:p>
+        </w:tc>
+        <w:tc>
+          <w:tcPr>
+            <w:tcW w:w="1261" w:type="dxa"/>
+            <w:vAlign w:val="center"/>
+          </w:tcPr>
+          <w:p>
+            <w:pPr>
+              <w:autoSpaceDE w:val="0"/>
+              <w:autoSpaceDN w:val="0"/>
+              <w:adjustRightInd w:val="0"/>
+              <w:spacing w:after="0" w:line="240" w:lineRule="auto"/>
+              <w:jc w:val="center"/>
+              <w:rPr>
+                <w:rFonts w:ascii="TimesNewRomanPS-BoldMT" w:hAnsi="TimesNewRomanPS-BoldMT" w:cs="TimesNewRomanPS-BoldMT"/>
+                <w:b/>
+                <w:bCs/>
+              </w:rPr>
+            </w:pPr>
+            <w:r>
+              <w:rPr>
+                <w:rFonts w:ascii="TimesNewRomanPS-BoldMT" w:hAnsi="TimesNewRomanPS-BoldMT" w:cs="TimesNewRomanPS-BoldMT"/>
+                <w:b/>
+                <w:bCs/>
+              </w:rPr>
+              <w:t>No Evidence</w:t>
+            </w:r>
+          </w:p>
+        </w:tc>
+        <w:tc>
+          <w:tcPr>
+            <w:tcW w:w="1707" w:type="dxa"/>
+            <w:vAlign w:val="center"/>
+          </w:tcPr>
+          <w:p>
+            <w:pPr>
+              <w:autoSpaceDE w:val="0"/>
+              <w:autoSpaceDN w:val="0"/>
+              <w:adjustRightInd w:val="0"/>
+              <w:spacing w:after="0" w:line="240" w:lineRule="auto"/>
+              <w:jc w:val="center"/>
+              <w:rPr>
+                <w:rFonts w:ascii="TimesNewRomanPS-BoldMT" w:hAnsi="TimesNewRomanPS-BoldMT" w:cs="TimesNewRomanPS-BoldMT"/>
+                <w:b/>
+                <w:bCs/>
+              </w:rPr>
+            </w:pPr>
+            <w:r>
+              <w:rPr>
+                <w:rFonts w:ascii="TimesNewRomanPS-BoldMT" w:hAnsi="TimesNewRomanPS-BoldMT" w:cs="TimesNewRomanPS-BoldMT"/>
+                <w:b/>
+                <w:bCs/>
+              </w:rPr>
+              <w:t>Does not Meet Standard</w:t>
+            </w:r>
+          </w:p>
+        </w:tc>
+        <w:tc>
+          <w:tcPr>
+            <w:tcW w:w="2255" w:type="dxa"/>
+            <w:vAlign w:val="center"/>
+          </w:tcPr>
+          <w:p>
+            <w:pPr>
+              <w:autoSpaceDE w:val="0"/>
+              <w:autoSpaceDN w:val="0"/>
+              <w:adjustRightInd w:val="0"/>
+              <w:spacing w:after="0" w:line="240" w:lineRule="auto"/>
+              <w:jc w:val="center"/>
+              <w:rPr>
+                <w:rFonts w:ascii="TimesNewRomanPS-BoldMT" w:hAnsi="TimesNewRomanPS-BoldMT" w:cs="TimesNewRomanPS-BoldMT"/>
+                <w:b/>
+                <w:bCs/>
+              </w:rPr>
+            </w:pPr>
+            <w:r>
+              <w:rPr>
+                <w:rFonts w:ascii="TimesNewRomanPS-BoldMT" w:hAnsi="TimesNewRomanPS-BoldMT" w:cs="TimesNewRomanPS-BoldMT"/>
+                <w:b/>
+                <w:bCs/>
+              </w:rPr>
+              <w:t>Nearly Meets Standard</w:t>
+            </w:r>
+          </w:p>
+        </w:tc>
+        <w:tc>
+          <w:tcPr>
+            <w:tcW w:w="1889" w:type="dxa"/>
+            <w:vAlign w:val="center"/>
+          </w:tcPr>
+          <w:p>
+            <w:pPr>
+              <w:autoSpaceDE w:val="0"/>
+              <w:autoSpaceDN w:val="0"/>
+              <w:adjustRightInd w:val="0"/>
+              <w:spacing w:after="0" w:line="240" w:lineRule="auto"/>
+              <w:jc w:val="center"/>
+              <w:rPr>
+                <w:rFonts w:ascii="TimesNewRomanPS-BoldMT" w:hAnsi="TimesNewRomanPS-BoldMT" w:cs="TimesNewRomanPS-BoldMT"/>
+                <w:b/>
+                <w:bCs/>
+              </w:rPr>
+            </w:pPr>
+            <w:r>
+              <w:rPr>
+                <w:rFonts w:ascii="TimesNewRomanPS-BoldMT" w:hAnsi="TimesNewRomanPS-BoldMT" w:cs="TimesNewRomanPS-BoldMT"/>
+                <w:b/>
+                <w:bCs/>
+              </w:rPr>
+              <w:t>Meets Standard</w:t>
+            </w:r>
+          </w:p>
+        </w:tc>
+        <w:tc>
+          <w:tcPr>
+            <w:tcW w:w="2789" w:type="dxa"/>
+            <w:vAlign w:val="center"/>
+          </w:tcPr>
+          <w:p>
+            <w:pPr>
+              <w:autoSpaceDE w:val="0"/>
+              <w:autoSpaceDN w:val="0"/>
+              <w:adjustRightInd w:val="0"/>
+              <w:spacing w:after="0" w:line="240" w:lineRule="auto"/>
+              <w:jc w:val="center"/>
+              <w:rPr>
+                <w:rFonts w:ascii="TimesNewRomanPS-BoldMT" w:hAnsi="TimesNewRomanPS-BoldMT" w:cs="TimesNewRomanPS-BoldMT"/>
+                <w:b/>
+                <w:bCs/>
+              </w:rPr>
+            </w:pPr>
+            <w:r>
+              <w:rPr>
+                <w:rFonts w:ascii="TimesNewRomanPS-BoldMT" w:hAnsi="TimesNewRomanPS-BoldMT" w:cs="TimesNewRomanPS-BoldMT"/>
+                <w:b/>
+                <w:bCs/>
+              </w:rPr>
+              <w:t>Exceeds Standard</w:t>
+            </w:r>
+          </w:p>
+        </w:tc>
+        <w:tc>
+          <w:tcPr>
+            <w:tcW w:w="901" w:type="dxa"/>
+            <w:vAlign w:val="center"/>
+          </w:tcPr>
+          <w:p>
+            <w:pPr>
+              <w:autoSpaceDE w:val="0"/>
+              <w:autoSpaceDN w:val="0"/>
+              <w:adjustRightInd w:val="0"/>
+              <w:spacing w:after="0" w:line="240" w:lineRule="auto"/>
+              <w:jc w:val="center"/>
+              <w:rPr>
+                <w:rFonts w:ascii="TimesNewRomanPS-BoldMT" w:hAnsi="TimesNewRomanPS-BoldMT" w:cs="TimesNewRomanPS-BoldMT"/>
+                <w:b/>
+                <w:bCs/>
+              </w:rPr>
+            </w:pPr>
+            <w:r>
+              <w:rPr>
+                <w:rFonts w:ascii="TimesNewRomanPS-BoldMT" w:hAnsi="TimesNewRomanPS-BoldMT" w:cs="TimesNewRomanPS-BoldMT"/>
+                <w:b/>
+                <w:bCs/>
+              </w:rPr>
+              <w:t>Self-</w:t>
+            </w:r>
+            <w:r>
+              <w:rPr>
+                <w:rFonts w:ascii="TimesNewRomanPS-BoldMT" w:hAnsi="TimesNewRomanPS-BoldMT" w:cs="TimesNewRomanPS-BoldMT"/>
+                <w:b/>
+                <w:bCs/>
+              </w:rPr>
+              <w:t xml:space="preserve"> Score</w:t>
+            </w:r>
+          </w:p>
+        </w:tc>
+        <w:tc>
+          <w:tcPr>
+            <w:tcW w:w="1350" w:type="dxa"/>
+            <w:vAlign w:val="center"/>
+          </w:tcPr>
+          <w:p>
+            <w:pPr>
+              <w:autoSpaceDE w:val="0"/>
+              <w:autoSpaceDN w:val="0"/>
+              <w:adjustRightInd w:val="0"/>
+              <w:spacing w:after="0" w:line="240" w:lineRule="auto"/>
+              <w:jc w:val="center"/>
+              <w:rPr>
+                <w:rFonts w:ascii="TimesNewRomanPS-BoldMT" w:hAnsi="TimesNewRomanPS-BoldMT" w:cs="TimesNewRomanPS-BoldMT"/>
+                <w:b/>
+                <w:bCs/>
+              </w:rPr>
+            </w:pPr>
+            <w:r>
+              <w:rPr>
+                <w:rFonts w:ascii="TimesNewRomanPS-BoldMT" w:hAnsi="TimesNewRomanPS-BoldMT" w:cs="TimesNewRomanPS-BoldMT"/>
+                <w:b/>
+                <w:bCs/>
+              </w:rPr>
+              <w:t xml:space="preserve">Instructor </w:t>
+            </w:r>
+            <w:r>
+              <w:rPr>
+                <w:rFonts w:ascii="TimesNewRomanPS-BoldMT" w:hAnsi="TimesNewRomanPS-BoldMT" w:cs="TimesNewRomanPS-BoldMT"/>
+                <w:b/>
+                <w:bCs/>
+              </w:rPr>
+              <w:t>Score</w:t>
+            </w:r>
+          </w:p>
+        </w:tc>
+      </w:tr>
+      <w:tr>
+        <w:tc>
+          <w:tcPr>
+            <w:tcW w:w="1799" w:type="dxa"/>
+          </w:tcPr>
+          <w:p>
+            <w:pPr>
+              <w:autoSpaceDE w:val="0"/>
+              <w:autoSpaceDN w:val="0"/>
+              <w:adjustRightInd w:val="0"/>
+              <w:spacing w:after="0" w:line="240" w:lineRule="auto"/>
+              <w:jc w:val="center"/>
+              <w:rPr>
+                <w:rFonts w:ascii="TimesNewRomanPS-BoldMT" w:hAnsi="TimesNewRomanPS-BoldMT" w:cs="TimesNewRomanPS-BoldMT"/>
+                <w:b/>
+                <w:bCs/>
+              </w:rPr>
+            </w:pPr>
+            <w:r>
+              <w:rPr>
+                <w:rFonts w:ascii="TimesNewRomanPS-BoldMT" w:hAnsi="TimesNewRomanPS-BoldMT" w:cs="TimesNewRomanPS-BoldMT"/>
+                <w:b/>
+                <w:bCs/>
+              </w:rPr>
+              <w:t>Title</w:t>
+            </w:r>
+          </w:p>
+          <w:p>
+            <w:pPr>
+              <w:autoSpaceDE w:val="0"/>
+              <w:autoSpaceDN w:val="0"/>
+              <w:adjustRightInd w:val="0"/>
+              <w:spacing w:after="0" w:line="240" w:lineRule="auto"/>
+              <w:jc w:val="center"/>
+              <w:rPr>
+                <w:rFonts w:ascii="TimesNewRomanPS-BoldMT" w:hAnsi="TimesNewRomanPS-BoldMT" w:cs="TimesNewRomanPS-BoldMT"/>
+                <w:b/>
+                <w:bCs/>
+              </w:rPr>
+            </w:pPr>
+            <w:r>
+              <w:rPr>
+                <w:rFonts w:ascii="TimesNewRomanPS-BoldMT" w:hAnsi="TimesNewRomanPS-BoldMT" w:cs="TimesNewRomanPS-BoldMT"/>
+                <w:b/>
+                <w:bCs/>
+              </w:rPr>
+              <w:t>(2)</w:t>
+            </w:r>
+          </w:p>
+        </w:tc>
+        <w:tc>
+          <w:tcPr>
+            <w:tcW w:w="1261" w:type="dxa"/>
+          </w:tcPr>
+          <w:p>
+            <w:pPr>
+              <w:autoSpaceDE w:val="0"/>
+              <w:autoSpaceDN w:val="0"/>
+              <w:adjustRightInd w:val="0"/>
+              <w:spacing w:after="0" w:line="240" w:lineRule="auto"/>
+              <w:rPr>
+                <w:rFonts w:ascii="TimesNewRomanPSMT" w:hAnsi="TimesNewRomanPSMT" w:cs="TimesNewRomanPSMT"/>
+                <w:sz w:val="20"/>
+                <w:szCs w:val="20"/>
+              </w:rPr>
+            </w:pPr>
+            <w:r>
+              <w:rPr>
+                <w:rFonts w:ascii="TimesNewRomanPSMT" w:hAnsi="TimesNewRomanPSMT" w:cs="TimesNewRomanPSMT"/>
+                <w:sz w:val="20"/>
+                <w:szCs w:val="20"/>
+              </w:rPr>
+              <w:t>Absent</w:t>
+            </w:r>
+          </w:p>
+          <w:p>
+            <w:pPr>
+              <w:autoSpaceDE w:val="0"/>
+              <w:autoSpaceDN w:val="0"/>
+              <w:adjustRightInd w:val="0"/>
+              <w:spacing w:after="0" w:line="240" w:lineRule="auto"/>
+              <w:rPr>
+                <w:rFonts w:ascii="TimesNewRomanPSMT" w:hAnsi="TimesNewRomanPSMT" w:cs="TimesNewRomanPSMT"/>
+                <w:sz w:val="20"/>
+                <w:szCs w:val="20"/>
+              </w:rPr>
+            </w:pPr>
+          </w:p>
+          <w:p>
+            <w:pPr>
+              <w:pStyle w:val="PointValue"/>
+              <w:rPr>
+                <w:rFonts w:ascii="TimesNewRomanPS-BoldMT" w:hAnsi="TimesNewRomanPS-BoldMT" w:cs="TimesNewRomanPS-BoldMT"/>
+                <w:bCs/>
+                <w:sz w:val="24"/>
+                <w:szCs w:val="24"/>
+              </w:rPr>
+            </w:pPr>
+            <w:r>
+              <w:t>0</w:t>
+            </w:r>
+          </w:p>
+        </w:tc>
+        <w:tc>
+          <w:tcPr>
+            <w:tcW w:w="1707" w:type="dxa"/>
+          </w:tcPr>
+          <w:p>
+            <w:pPr>
+              <w:autoSpaceDE w:val="0"/>
+              <w:autoSpaceDN w:val="0"/>
+              <w:adjustRightInd w:val="0"/>
+              <w:spacing w:after="0" w:line="240" w:lineRule="auto"/>
+              <w:rPr>
+                <w:rFonts w:ascii="TimesNewRomanPSMT" w:hAnsi="TimesNewRomanPSMT" w:cs="TimesNewRomanPSMT"/>
+                <w:sz w:val="20"/>
+                <w:szCs w:val="20"/>
+              </w:rPr>
+            </w:pPr>
+            <w:r>
+              <w:rPr>
+                <w:rFonts w:ascii="TimesNewRomanPSMT" w:hAnsi="TimesNewRomanPSMT" w:cs="TimesNewRomanPSMT"/>
+                <w:sz w:val="20"/>
+                <w:szCs w:val="20"/>
+              </w:rPr>
+              <w:t xml:space="preserve">Evidence of </w:t>
+            </w:r>
+            <w:r>
+              <w:rPr>
+                <w:rFonts w:ascii="TimesNewRomanPSMT" w:hAnsi="TimesNewRomanPSMT" w:cs="TimesNewRomanPSMT"/>
+                <w:sz w:val="20"/>
+                <w:szCs w:val="20"/>
+              </w:rPr>
+              <w:t>one.</w:t>
+            </w:r>
+          </w:p>
+          <w:p>
+            <w:pPr>
+              <w:autoSpaceDE w:val="0"/>
+              <w:autoSpaceDN w:val="0"/>
+              <w:adjustRightInd w:val="0"/>
+              <w:spacing w:after="0" w:line="240" w:lineRule="auto"/>
+              <w:rPr>
+                <w:rFonts w:ascii="TimesNewRomanPSMT" w:hAnsi="TimesNewRomanPSMT" w:cs="TimesNewRomanPSMT"/>
+                <w:sz w:val="20"/>
+                <w:szCs w:val="20"/>
+              </w:rPr>
+            </w:pPr>
+          </w:p>
+          <w:p>
+            <w:pPr>
+              <w:pStyle w:val="PointValue"/>
+              <w:rPr>
+                <w:rFonts w:ascii="TimesNewRomanPS-BoldMT" w:hAnsi="TimesNewRomanPS-BoldMT" w:cs="TimesNewRomanPS-BoldMT"/>
+                <w:bCs/>
+                <w:sz w:val="24"/>
+                <w:szCs w:val="24"/>
+              </w:rPr>
+            </w:pPr>
+            <w:r>
+              <w:t>0</w:t>
+            </w:r>
+          </w:p>
+        </w:tc>
+        <w:tc>
+          <w:tcPr>
+            <w:tcW w:w="2255" w:type="dxa"/>
+          </w:tcPr>
+          <w:p>
+            <w:pPr>
+              <w:autoSpaceDE w:val="0"/>
+              <w:autoSpaceDN w:val="0"/>
+              <w:adjustRightInd w:val="0"/>
+              <w:spacing w:after="0" w:line="240" w:lineRule="auto"/>
+              <w:rPr>
+                <w:rFonts w:ascii="TimesNewRomanPSMT" w:hAnsi="TimesNewRomanPSMT" w:cs="TimesNewRomanPSMT"/>
+                <w:sz w:val="20"/>
+                <w:szCs w:val="20"/>
+              </w:rPr>
+            </w:pPr>
+            <w:r>
+              <w:rPr>
+                <w:rFonts w:ascii="TimesNewRomanPSMT" w:hAnsi="TimesNewRomanPSMT" w:cs="TimesNewRomanPSMT"/>
+                <w:sz w:val="20"/>
+                <w:szCs w:val="20"/>
+              </w:rPr>
+              <w:t xml:space="preserve">Evidence of </w:t>
+            </w:r>
+            <w:r>
+              <w:rPr>
+                <w:rFonts w:ascii="TimesNewRomanPSMT" w:hAnsi="TimesNewRomanPSMT" w:cs="TimesNewRomanPSMT"/>
+                <w:sz w:val="20"/>
+                <w:szCs w:val="20"/>
+              </w:rPr>
+              <w:t>two.</w:t>
+            </w:r>
+          </w:p>
+          <w:p>
+            <w:pPr>
+              <w:autoSpaceDE w:val="0"/>
+              <w:autoSpaceDN w:val="0"/>
+              <w:adjustRightInd w:val="0"/>
+              <w:spacing w:after="0" w:line="240" w:lineRule="auto"/>
+              <w:rPr>
+                <w:rFonts w:ascii="TimesNewRomanPSMT" w:hAnsi="TimesNewRomanPSMT" w:cs="TimesNewRomanPSMT"/>
+                <w:sz w:val="20"/>
+                <w:szCs w:val="20"/>
+              </w:rPr>
+            </w:pPr>
+          </w:p>
+          <w:p>
+            <w:pPr>
+              <w:pStyle w:val="PointValue"/>
+              <w:rPr>
+                <w:rFonts w:ascii="TimesNewRomanPS-BoldMT" w:hAnsi="TimesNewRomanPS-BoldMT" w:cs="TimesNewRomanPS-BoldMT"/>
+                <w:bCs/>
+                <w:sz w:val="24"/>
+                <w:szCs w:val="24"/>
+              </w:rPr>
+            </w:pPr>
+            <w:r>
+              <w:t>1</w:t>
+            </w:r>
+          </w:p>
+        </w:tc>
+        <w:tc>
+          <w:tcPr>
+            <w:tcW w:w="1889" w:type="dxa"/>
+          </w:tcPr>
+          <w:p>
+            <w:pPr>
+              <w:autoSpaceDE w:val="0"/>
+              <w:autoSpaceDN w:val="0"/>
+              <w:adjustRightInd w:val="0"/>
+              <w:spacing w:after="0" w:line="240" w:lineRule="auto"/>
+              <w:rPr>
+                <w:rFonts w:ascii="TimesNewRomanPSMT" w:hAnsi="TimesNewRomanPSMT" w:cs="TimesNewRomanPSMT"/>
+                <w:sz w:val="20"/>
+                <w:szCs w:val="20"/>
+              </w:rPr>
+            </w:pPr>
+            <w:r>
+              <w:rPr>
+                <w:rFonts w:ascii="TimesNewRomanPSMT" w:hAnsi="TimesNewRomanPSMT" w:cs="TimesNewRomanPSMT"/>
+                <w:sz w:val="20"/>
+                <w:szCs w:val="20"/>
+              </w:rPr>
+              <w:t xml:space="preserve">Evidence of </w:t>
+            </w:r>
+            <w:r>
+              <w:rPr>
+                <w:rFonts w:ascii="TimesNewRomanPSMT" w:hAnsi="TimesNewRomanPSMT" w:cs="TimesNewRomanPSMT"/>
+                <w:sz w:val="20"/>
+                <w:szCs w:val="20"/>
+              </w:rPr>
+              <w:t>three.</w:t>
+            </w:r>
+          </w:p>
+          <w:p>
+            <w:pPr>
+              <w:autoSpaceDE w:val="0"/>
+              <w:autoSpaceDN w:val="0"/>
+              <w:adjustRightInd w:val="0"/>
+              <w:spacing w:after="0" w:line="240" w:lineRule="auto"/>
+              <w:rPr>
+                <w:rFonts w:ascii="TimesNewRomanPSMT" w:hAnsi="TimesNewRomanPSMT" w:cs="TimesNewRomanPSMT"/>
+                <w:sz w:val="20"/>
+                <w:szCs w:val="20"/>
+              </w:rPr>
+            </w:pPr>
+          </w:p>
+          <w:p>
+            <w:pPr>
+              <w:pStyle w:val="PointValue"/>
+              <w:tabs>
+                <w:tab w:val="center" w:pos="836"/>
+                <w:tab w:val="left" w:pos="1620"/>
+              </w:tabs>
+              <w:rPr>
+                <w:rFonts w:ascii="TimesNewRomanPS-BoldMT" w:hAnsi="TimesNewRomanPS-BoldMT" w:cs="TimesNewRomanPS-BoldMT"/>
+                <w:bCs/>
+                <w:sz w:val="24"/>
+                <w:szCs w:val="24"/>
+              </w:rPr>
+            </w:pPr>
+            <w:r>
+              <w:t>1</w:t>
+            </w:r>
+          </w:p>
+        </w:tc>
+        <w:tc>
+          <w:tcPr>
+            <w:tcW w:w="2789" w:type="dxa"/>
+          </w:tcPr>
+          <w:p>
+            <w:pPr>
+              <w:autoSpaceDE w:val="0"/>
+              <w:autoSpaceDN w:val="0"/>
+              <w:adjustRightInd w:val="0"/>
+              <w:spacing w:after="0" w:line="240" w:lineRule="auto"/>
+              <w:rPr>
+                <w:rFonts w:ascii="TimesNewRomanPS-BoldMT" w:hAnsi="TimesNewRomanPS-BoldMT" w:cs="TimesNewRomanPS-BoldMT"/>
+                <w:bCs/>
+              </w:rPr>
+            </w:pPr>
+            <w:r>
+              <w:rPr>
+                <w:rFonts w:ascii="TimesNewRomanPSMT" w:hAnsi="TimesNewRomanPSMT" w:cs="TimesNewRomanPSMT"/>
+                <w:sz w:val="20"/>
+                <w:szCs w:val="20"/>
+              </w:rPr>
+              <w:t xml:space="preserve">Title, author name and contact info. Neatly finished with no errors.   </w:t>
+            </w:r>
+            <w:r>
+              <w:rPr>
+                <w:bdr w:val="single" w:sz="4" w:space="0" w:color="auto"/>
+              </w:rPr>
+              <w:t>2</w:t>
+            </w:r>
+          </w:p>
+        </w:tc>
+        <w:tc>
+          <w:tcPr>
+            <w:tcW w:w="901" w:type="dxa"/>
+          </w:tcPr>
+          <w:p>
+            <w:pPr>
+              <w:autoSpaceDE w:val="0"/>
+              <w:autoSpaceDN w:val="0"/>
+              <w:adjustRightInd w:val="0"/>
+              <w:spacing w:after="0" w:line="240" w:lineRule="auto"/>
+              <w:jc w:val="center"/>
+              <w:rPr>
+                <w:rFonts w:ascii="TimesNewRomanPS-BoldMT" w:hAnsi="TimesNewRomanPS-BoldMT" w:cs="TimesNewRomanPS-BoldMT"/>
+                <w:bCs/>
+              </w:rPr>
+            </w:pPr>
+            <w:r>
+              <w:rPr>
+                <w:rFonts w:ascii="TimesNewRomanPS-BoldMT" w:hAnsi="TimesNewRomanPS-BoldMT" w:cs="TimesNewRomanPS-BoldMT"/>
+                <w:bCs/>
+              </w:rPr>
+              <w:t>2</w:t>
+            </w:r>
+          </w:p>
+        </w:tc>
+        <w:tc>
+          <w:tcPr>
+            <w:tcW w:w="1350" w:type="dxa"/>
+          </w:tcPr>
+          <w:p>
+            <w:pPr>
+              <w:autoSpaceDE w:val="0"/>
+              <w:autoSpaceDN w:val="0"/>
+              <w:adjustRightInd w:val="0"/>
+              <w:spacing w:after="0" w:line="240" w:lineRule="auto"/>
+              <w:jc w:val="center"/>
+              <w:rPr>
+                <w:rFonts w:ascii="TimesNewRomanPS-BoldMT" w:hAnsi="TimesNewRomanPS-BoldMT" w:cs="TimesNewRomanPS-BoldMT"/>
+                <w:bCs/>
+              </w:rPr>
+            </w:pPr>
+          </w:p>
+        </w:tc>
+      </w:tr>
+      <w:tr>
+        <w:tc>
+          <w:tcPr>
+            <w:tcW w:w="1799" w:type="dxa"/>
+          </w:tcPr>
+          <w:p>
+            <w:pPr>
+              <w:autoSpaceDE w:val="0"/>
+              <w:autoSpaceDN w:val="0"/>
+              <w:adjustRightInd w:val="0"/>
+              <w:spacing w:after="0" w:line="240" w:lineRule="auto"/>
+              <w:jc w:val="center"/>
+              <w:rPr>
+                <w:rFonts w:ascii="TimesNewRomanPS-BoldMT" w:hAnsi="TimesNewRomanPS-BoldMT" w:cs="TimesNewRomanPS-BoldMT"/>
+                <w:b/>
+                <w:bCs/>
+              </w:rPr>
+            </w:pPr>
+            <w:r>
+              <w:rPr>
+                <w:rFonts w:ascii="TimesNewRomanPS-BoldMT" w:hAnsi="TimesNewRomanPS-BoldMT" w:cs="TimesNewRomanPS-BoldMT"/>
+                <w:b/>
+                <w:bCs/>
+              </w:rPr>
+              <w:t>Introduction</w:t>
+            </w:r>
+          </w:p>
+          <w:p>
+            <w:pPr>
+              <w:autoSpaceDE w:val="0"/>
+              <w:autoSpaceDN w:val="0"/>
+              <w:adjustRightInd w:val="0"/>
+              <w:spacing w:after="0" w:line="240" w:lineRule="auto"/>
+              <w:jc w:val="center"/>
+              <w:rPr>
+                <w:rFonts w:ascii="TimesNewRomanPS-BoldMT" w:hAnsi="TimesNewRomanPS-BoldMT" w:cs="TimesNewRomanPS-BoldMT"/>
+                <w:b/>
+                <w:bCs/>
+              </w:rPr>
+            </w:pPr>
+            <w:r>
+              <w:rPr>
+                <w:rFonts w:ascii="TimesNewRomanPS-BoldMT" w:hAnsi="TimesNewRomanPS-BoldMT" w:cs="TimesNewRomanPS-BoldMT"/>
+                <w:b/>
+                <w:bCs/>
+              </w:rPr>
+              <w:t>(10)</w:t>
+            </w:r>
+          </w:p>
+        </w:tc>
+        <w:tc>
+          <w:tcPr>
+            <w:tcW w:w="1261" w:type="dxa"/>
+          </w:tcPr>
+          <w:p>
+            <w:pPr>
+              <w:spacing w:after="0" w:line="240" w:lineRule="auto"/>
+            </w:pPr>
+            <w:r>
+              <w:t>Absent, no evidence</w:t>
+            </w:r>
+          </w:p>
+          <w:p>
+            <w:pPr>
+              <w:spacing w:after="0" w:line="240" w:lineRule="auto"/>
+            </w:pPr>
+          </w:p>
+          <w:p>
+            <w:pPr>
+              <w:spacing w:after="0" w:line="240" w:lineRule="auto"/>
+            </w:pPr>
+          </w:p>
+          <w:p>
+            <w:pPr>
+              <w:spacing w:after="0" w:line="240" w:lineRule="auto"/>
+            </w:pPr>
+          </w:p>
+          <w:p>
+            <w:pPr>
+              <w:pStyle w:val="PointValue"/>
+            </w:pPr>
+            <w:r>
+              <w:t>0</w:t>
+            </w:r>
+          </w:p>
+        </w:tc>
+        <w:tc>
+          <w:tcPr>
+            <w:tcW w:w="1707" w:type="dxa"/>
+          </w:tcPr>
+          <w:p>
+            <w:pPr>
+              <w:autoSpaceDE w:val="0"/>
+              <w:autoSpaceDN w:val="0"/>
+              <w:adjustRightInd w:val="0"/>
+              <w:spacing w:after="0" w:line="240" w:lineRule="auto"/>
+              <w:rPr>
+                <w:rFonts w:ascii="TimesNewRomanPSMT" w:hAnsi="TimesNewRomanPSMT" w:cs="TimesNewRomanPSMT"/>
+                <w:sz w:val="20"/>
+                <w:szCs w:val="20"/>
+              </w:rPr>
+            </w:pPr>
+            <w:r>
+              <w:rPr>
+                <w:rFonts w:ascii="TimesNewRomanPSMT" w:hAnsi="TimesNewRomanPSMT" w:cs="TimesNewRomanPSMT"/>
+                <w:sz w:val="20"/>
+                <w:szCs w:val="20"/>
+              </w:rPr>
+              <w:t>There is no clear introduction</w:t>
+            </w:r>
+            <w:r>
+              <w:rPr>
+                <w:rFonts w:ascii="TimesNewRomanPSMT" w:hAnsi="TimesNewRomanPSMT" w:cs="TimesNewRomanPSMT"/>
+                <w:sz w:val="20"/>
+                <w:szCs w:val="20"/>
+              </w:rPr>
+              <w:t>,</w:t>
+            </w:r>
+            <w:r>
+              <w:rPr>
+                <w:rFonts w:ascii="TimesNewRomanPSMT" w:hAnsi="TimesNewRomanPSMT" w:cs="TimesNewRomanPSMT"/>
+                <w:sz w:val="20"/>
+                <w:szCs w:val="20"/>
+              </w:rPr>
+              <w:t xml:space="preserve"> main topic</w:t>
+            </w:r>
+            <w:r>
+              <w:rPr>
+                <w:rFonts w:ascii="TimesNewRomanPSMT" w:hAnsi="TimesNewRomanPSMT" w:cs="TimesNewRomanPSMT"/>
+                <w:sz w:val="20"/>
+                <w:szCs w:val="20"/>
+              </w:rPr>
+              <w:t>, or outline of content.</w:t>
+            </w:r>
+          </w:p>
+          <w:p>
+            <w:pPr>
+              <w:autoSpaceDE w:val="0"/>
+              <w:autoSpaceDN w:val="0"/>
+              <w:adjustRightInd w:val="0"/>
+              <w:spacing w:after="0" w:line="240" w:lineRule="auto"/>
+              <w:rPr>
+                <w:rFonts w:ascii="TimesNewRomanPSMT" w:hAnsi="TimesNewRomanPSMT" w:cs="TimesNewRomanPSMT"/>
+                <w:sz w:val="20"/>
+                <w:szCs w:val="20"/>
+              </w:rPr>
+            </w:pPr>
+          </w:p>
+          <w:p>
+            <w:pPr>
+              <w:pStyle w:val="PointValue"/>
+              <w:rPr>
+                <w:rFonts w:ascii="TimesNewRomanPS-BoldMT" w:hAnsi="TimesNewRomanPS-BoldMT" w:cs="TimesNewRomanPS-BoldMT"/>
+                <w:bCs/>
+                <w:sz w:val="24"/>
+                <w:szCs w:val="24"/>
+              </w:rPr>
+            </w:pPr>
+            <w:r>
+              <w:t>1 - 5</w:t>
+            </w:r>
+          </w:p>
+        </w:tc>
+        <w:tc>
+          <w:tcPr>
+            <w:tcW w:w="2255" w:type="dxa"/>
+          </w:tcPr>
+          <w:p>
+            <w:pPr>
+              <w:autoSpaceDE w:val="0"/>
+              <w:autoSpaceDN w:val="0"/>
+              <w:adjustRightInd w:val="0"/>
+              <w:spacing w:after="0" w:line="240" w:lineRule="auto"/>
+              <w:rPr>
+                <w:rFonts w:ascii="TimesNewRomanPSMT" w:hAnsi="TimesNewRomanPSMT" w:cs="TimesNewRomanPSMT"/>
+                <w:sz w:val="20"/>
+                <w:szCs w:val="20"/>
+              </w:rPr>
+            </w:pPr>
+            <w:r>
+              <w:rPr>
+                <w:rFonts w:ascii="TimesNewRomanPSMT" w:hAnsi="TimesNewRomanPSMT" w:cs="TimesNewRomanPSMT"/>
+                <w:sz w:val="20"/>
+                <w:szCs w:val="20"/>
+              </w:rPr>
+              <w:t xml:space="preserve">The introduction is </w:t>
+            </w:r>
+            <w:r>
+              <w:rPr>
+                <w:rFonts w:ascii="TimesNewRomanPSMT" w:hAnsi="TimesNewRomanPSMT" w:cs="TimesNewRomanPSMT"/>
+                <w:sz w:val="20"/>
+                <w:szCs w:val="20"/>
+              </w:rPr>
+              <w:t>e</w:t>
+            </w:r>
+            <w:r>
+              <w:rPr>
+                <w:rFonts w:ascii="TimesNewRomanPSMT" w:hAnsi="TimesNewRomanPSMT" w:cs="TimesNewRomanPSMT"/>
+                <w:sz w:val="20"/>
+                <w:szCs w:val="20"/>
+              </w:rPr>
+              <w:t>ither:</w:t>
+            </w:r>
+          </w:p>
+          <w:p>
+            <w:pPr>
+              <w:pStyle w:val="ListParagraph"/>
+              <w:numPr>
+                <w:ilvl w:val="0"/>
+                <w:numId w:val="18"/>
+              </w:numPr>
+              <w:autoSpaceDE w:val="0"/>
+              <w:autoSpaceDN w:val="0"/>
+              <w:adjustRightInd w:val="0"/>
+              <w:spacing w:after="0" w:line="240" w:lineRule="auto"/>
+              <w:ind w:left="288" w:hanging="216"/>
+              <w:rPr>
+                <w:rFonts w:ascii="TimesNewRomanPSMT" w:hAnsi="TimesNewRomanPSMT" w:cs="TimesNewRomanPSMT"/>
+                <w:sz w:val="20"/>
+                <w:szCs w:val="20"/>
+              </w:rPr>
+            </w:pPr>
+            <w:r>
+              <w:rPr>
+                <w:rFonts w:ascii="TimesNewRomanPSMT" w:hAnsi="TimesNewRomanPSMT" w:cs="TimesNewRomanPSMT"/>
+                <w:sz w:val="20"/>
+                <w:szCs w:val="20"/>
+              </w:rPr>
+              <w:t xml:space="preserve">Too sketchy. </w:t>
+            </w:r>
+            <w:r>
+              <w:rPr>
+                <w:rFonts w:ascii="TimesNewRomanPSMT" w:hAnsi="TimesNewRomanPSMT" w:cs="TimesNewRomanPSMT"/>
+                <w:sz w:val="20"/>
+                <w:szCs w:val="20"/>
+              </w:rPr>
+              <w:t>Gives an in</w:t>
+            </w:r>
+            <w:r>
+              <w:rPr>
+                <w:rFonts w:ascii="TimesNewRomanPSMT" w:hAnsi="TimesNewRomanPSMT" w:cs="TimesNewRomanPSMT"/>
+                <w:sz w:val="20"/>
+                <w:szCs w:val="20"/>
+              </w:rPr>
+              <w:t>adequate overview, Or:</w:t>
+            </w:r>
+          </w:p>
+          <w:p>
+            <w:pPr>
+              <w:pStyle w:val="ListParagraph"/>
+              <w:numPr>
+                <w:ilvl w:val="0"/>
+                <w:numId w:val="18"/>
+              </w:numPr>
+              <w:autoSpaceDE w:val="0"/>
+              <w:autoSpaceDN w:val="0"/>
+              <w:adjustRightInd w:val="0"/>
+              <w:spacing w:after="0" w:line="240" w:lineRule="auto"/>
+              <w:ind w:left="288" w:hanging="216"/>
+            </w:pPr>
+            <w:r>
+              <w:rPr>
+                <w:rFonts w:ascii="TimesNewRomanPSMT" w:hAnsi="TimesNewRomanPSMT" w:cs="TimesNewRomanPSMT"/>
+                <w:sz w:val="20"/>
+                <w:szCs w:val="20"/>
+              </w:rPr>
+              <w:t>Too detailed,</w:t>
+            </w:r>
+            <w:r>
+              <w:rPr>
+                <w:rFonts w:ascii="TimesNewRomanPSMT" w:hAnsi="TimesNewRomanPSMT" w:cs="TimesNewRomanPSMT"/>
+                <w:sz w:val="20"/>
+                <w:szCs w:val="20"/>
+              </w:rPr>
+              <w:t xml:space="preserve"> info later repeated </w:t>
+            </w:r>
+          </w:p>
+          <w:p>
+            <w:pPr>
+              <w:pStyle w:val="PointValue"/>
+            </w:pPr>
+            <w:r>
+              <w:t xml:space="preserve">6 </w:t>
+            </w:r>
+            <w:r>
+              <w:t>–</w:t>
+            </w:r>
+            <w:r>
+              <w:t xml:space="preserve"> 7</w:t>
+            </w:r>
+          </w:p>
+        </w:tc>
+        <w:tc>
+          <w:tcPr>
+            <w:tcW w:w="1889" w:type="dxa"/>
+          </w:tcPr>
+          <w:p>
+            <w:pPr>
+              <w:autoSpaceDE w:val="0"/>
+              <w:autoSpaceDN w:val="0"/>
+              <w:adjustRightInd w:val="0"/>
+              <w:spacing w:after="0" w:line="240" w:lineRule="auto"/>
+              <w:rPr>
+                <w:rFonts w:ascii="TimesNewRomanPSMT" w:hAnsi="TimesNewRomanPSMT" w:cs="TimesNewRomanPSMT"/>
+                <w:sz w:val="20"/>
+                <w:szCs w:val="20"/>
+              </w:rPr>
+            </w:pPr>
+            <w:r>
+              <w:rPr>
+                <w:rFonts w:ascii="TimesNewRomanPSMT" w:hAnsi="TimesNewRomanPSMT" w:cs="TimesNewRomanPSMT"/>
+                <w:sz w:val="20"/>
+                <w:szCs w:val="20"/>
+              </w:rPr>
+              <w:t xml:space="preserve">The introduction </w:t>
+            </w:r>
+            <w:r>
+              <w:rPr>
+                <w:rFonts w:ascii="TimesNewRomanPSMT" w:hAnsi="TimesNewRomanPSMT" w:cs="TimesNewRomanPSMT"/>
+                <w:sz w:val="20"/>
+                <w:szCs w:val="20"/>
+              </w:rPr>
+              <w:t xml:space="preserve">overviews the project </w:t>
+            </w:r>
+            <w:r>
+              <w:rPr>
+                <w:rFonts w:ascii="TimesNewRomanPSMT" w:hAnsi="TimesNewRomanPSMT" w:cs="TimesNewRomanPSMT"/>
+                <w:sz w:val="20"/>
+                <w:szCs w:val="20"/>
+              </w:rPr>
+              <w:t>and previews the</w:t>
+            </w:r>
+            <w:r>
+              <w:rPr>
+                <w:rFonts w:ascii="TimesNewRomanPSMT" w:hAnsi="TimesNewRomanPSMT" w:cs="TimesNewRomanPSMT"/>
+                <w:sz w:val="20"/>
+                <w:szCs w:val="20"/>
+              </w:rPr>
+              <w:t xml:space="preserve"> wiki page(s)</w:t>
+            </w:r>
+            <w:r>
+              <w:rPr>
+                <w:rFonts w:ascii="TimesNewRomanPSMT" w:hAnsi="TimesNewRomanPSMT" w:cs="TimesNewRomanPSMT"/>
+                <w:sz w:val="20"/>
+                <w:szCs w:val="20"/>
+              </w:rPr>
+              <w:t xml:space="preserve"> structure </w:t>
+            </w:r>
+          </w:p>
+          <w:p>
+            <w:pPr>
+              <w:autoSpaceDE w:val="0"/>
+              <w:autoSpaceDN w:val="0"/>
+              <w:adjustRightInd w:val="0"/>
+              <w:spacing w:after="0" w:line="240" w:lineRule="auto"/>
+              <w:rPr>
+                <w:rFonts w:ascii="TimesNewRomanPSMT" w:hAnsi="TimesNewRomanPSMT" w:cs="TimesNewRomanPSMT"/>
+                <w:sz w:val="20"/>
+                <w:szCs w:val="20"/>
+              </w:rPr>
+            </w:pPr>
+          </w:p>
+          <w:p>
+            <w:pPr>
+              <w:pStyle w:val="PointValue"/>
+              <w:rPr>
+                <w:rFonts w:ascii="TimesNewRomanPS-BoldMT" w:hAnsi="TimesNewRomanPS-BoldMT" w:cs="TimesNewRomanPS-BoldMT"/>
+                <w:sz w:val="24"/>
+                <w:szCs w:val="24"/>
+              </w:rPr>
+            </w:pPr>
+            <w:r>
+              <w:t>8</w:t>
+            </w:r>
+          </w:p>
+        </w:tc>
+        <w:tc>
+          <w:tcPr>
+            <w:tcW w:w="2789" w:type="dxa"/>
+          </w:tcPr>
+          <w:p>
+            <w:pPr>
+              <w:autoSpaceDE w:val="0"/>
+              <w:autoSpaceDN w:val="0"/>
+              <w:adjustRightInd w:val="0"/>
+              <w:spacing w:after="0" w:line="240" w:lineRule="auto"/>
+              <w:rPr>
+                <w:rFonts w:ascii="TimesNewRomanPSMT" w:hAnsi="TimesNewRomanPSMT" w:cs="TimesNewRomanPSMT"/>
+                <w:sz w:val="20"/>
+                <w:szCs w:val="20"/>
+              </w:rPr>
+            </w:pPr>
+            <w:r>
+              <w:rPr>
+                <w:rFonts w:ascii="TimesNewRomanPSMT" w:hAnsi="TimesNewRomanPSMT" w:cs="TimesNewRomanPSMT"/>
+                <w:sz w:val="20"/>
+                <w:szCs w:val="20"/>
+              </w:rPr>
+              <w:t>The int</w:t>
+            </w:r>
+            <w:r>
+              <w:rPr>
+                <w:rFonts w:ascii="TimesNewRomanPSMT" w:hAnsi="TimesNewRomanPSMT" w:cs="TimesNewRomanPSMT"/>
+                <w:sz w:val="20"/>
+                <w:szCs w:val="20"/>
+              </w:rPr>
+              <w:t xml:space="preserve">roduction overviews the project, work done, and organization of the wiki page(s). </w:t>
+            </w:r>
+            <w:r>
+              <w:rPr>
+                <w:rFonts w:ascii="TimesNewRomanPSMT" w:hAnsi="TimesNewRomanPSMT" w:cs="TimesNewRomanPSMT"/>
+                <w:sz w:val="20"/>
+                <w:szCs w:val="20"/>
+              </w:rPr>
+              <w:t xml:space="preserve">An effective summary. Gives enough detail to </w:t>
+            </w:r>
+            <w:r>
+              <w:rPr>
+                <w:rFonts w:ascii="TimesNewRomanPSMT" w:hAnsi="TimesNewRomanPSMT" w:cs="TimesNewRomanPSMT"/>
+                <w:sz w:val="20"/>
+                <w:szCs w:val="20"/>
+              </w:rPr>
+              <w:t>motivate the reader to continue reading</w:t>
+            </w:r>
+            <w:r>
+              <w:rPr>
+                <w:rFonts w:ascii="TimesNewRomanPSMT" w:hAnsi="TimesNewRomanPSMT" w:cs="TimesNewRomanPSMT"/>
+                <w:sz w:val="20"/>
+                <w:szCs w:val="20"/>
+              </w:rPr>
+              <w:t>.</w:t>
+            </w:r>
+          </w:p>
+          <w:p>
+            <w:pPr>
+              <w:pStyle w:val="PointValue"/>
+              <w:rPr>
+                <w:rFonts w:ascii="TimesNewRomanPS-BoldMT" w:hAnsi="TimesNewRomanPS-BoldMT" w:cs="TimesNewRomanPS-BoldMT"/>
+                <w:bCs/>
+                <w:sz w:val="24"/>
+                <w:szCs w:val="24"/>
+              </w:rPr>
+            </w:pPr>
+            <w:r>
+              <w:t>9 - 10</w:t>
+            </w:r>
+          </w:p>
+        </w:tc>
+        <w:tc>
+          <w:tcPr>
+            <w:tcW w:w="901" w:type="dxa"/>
+          </w:tcPr>
+          <w:p>
+            <w:pPr>
+              <w:autoSpaceDE w:val="0"/>
+              <w:autoSpaceDN w:val="0"/>
+              <w:adjustRightInd w:val="0"/>
+              <w:spacing w:after="0" w:line="240" w:lineRule="auto"/>
+              <w:jc w:val="center"/>
+              <w:rPr>
+                <w:rFonts w:ascii="TimesNewRomanPS-BoldMT" w:hAnsi="TimesNewRomanPS-BoldMT" w:cs="TimesNewRomanPS-BoldMT"/>
+                <w:bCs/>
+              </w:rPr>
+            </w:pPr>
+            <w:r>
+              <w:rPr>
+                <w:rFonts w:ascii="TimesNewRomanPS-BoldMT" w:hAnsi="TimesNewRomanPS-BoldMT" w:cs="TimesNewRomanPS-BoldMT"/>
+                <w:bCs/>
+              </w:rPr>
+              <w:t>9</w:t>
+            </w:r>
+          </w:p>
+        </w:tc>
+        <w:tc>
+          <w:tcPr>
+            <w:tcW w:w="1350" w:type="dxa"/>
+          </w:tcPr>
+          <w:p>
+            <w:pPr>
+              <w:autoSpaceDE w:val="0"/>
+              <w:autoSpaceDN w:val="0"/>
+              <w:adjustRightInd w:val="0"/>
+              <w:spacing w:after="0" w:line="240" w:lineRule="auto"/>
+              <w:jc w:val="center"/>
+              <w:rPr>
+                <w:rFonts w:ascii="TimesNewRomanPS-BoldMT" w:hAnsi="TimesNewRomanPS-BoldMT" w:cs="TimesNewRomanPS-BoldMT"/>
+                <w:bCs/>
+              </w:rPr>
+            </w:pPr>
+          </w:p>
+        </w:tc>
+      </w:tr>
+      <w:tr>
+        <w:tc>
+          <w:tcPr>
+            <w:tcW w:w="1799" w:type="dxa"/>
+          </w:tcPr>
+          <w:p>
+            <w:pPr>
+              <w:autoSpaceDE w:val="0"/>
+              <w:autoSpaceDN w:val="0"/>
+              <w:adjustRightInd w:val="0"/>
+              <w:spacing w:after="0" w:line="240" w:lineRule="auto"/>
+              <w:jc w:val="center"/>
+              <w:rPr>
+                <w:rFonts w:ascii="TimesNewRomanPS-BoldMT" w:hAnsi="TimesNewRomanPS-BoldMT" w:cs="TimesNewRomanPS-BoldMT"/>
+                <w:b/>
+                <w:bCs/>
+              </w:rPr>
+            </w:pPr>
+            <w:r>
+              <w:rPr>
+                <w:rFonts w:ascii="TimesNewRomanPS-BoldMT" w:hAnsi="TimesNewRomanPS-BoldMT" w:cs="TimesNewRomanPS-BoldMT"/>
+                <w:b/>
+                <w:bCs/>
+              </w:rPr>
+              <w:t>Technical Content</w:t>
+            </w:r>
+          </w:p>
+          <w:p>
+            <w:pPr>
+              <w:autoSpaceDE w:val="0"/>
+              <w:autoSpaceDN w:val="0"/>
+              <w:adjustRightInd w:val="0"/>
+              <w:spacing w:after="0" w:line="240" w:lineRule="auto"/>
+              <w:jc w:val="center"/>
+              <w:rPr>
+                <w:rFonts w:ascii="TimesNewRomanPS-BoldMT" w:hAnsi="TimesNewRomanPS-BoldMT" w:cs="TimesNewRomanPS-BoldMT"/>
+                <w:b/>
+                <w:bCs/>
+              </w:rPr>
+            </w:pPr>
+            <w:r>
+              <w:rPr>
+                <w:rFonts w:ascii="TimesNewRomanPS-BoldMT" w:hAnsi="TimesNewRomanPS-BoldMT" w:cs="TimesNewRomanPS-BoldMT"/>
+                <w:b/>
+                <w:bCs/>
+              </w:rPr>
+              <w:t>(43)</w:t>
+            </w:r>
+          </w:p>
+        </w:tc>
+        <w:tc>
+          <w:tcPr>
+            <w:tcW w:w="1261" w:type="dxa"/>
+          </w:tcPr>
+          <w:p>
+            <w:pPr>
+              <w:autoSpaceDE w:val="0"/>
+              <w:autoSpaceDN w:val="0"/>
+              <w:adjustRightInd w:val="0"/>
+              <w:spacing w:after="0" w:line="240" w:lineRule="auto"/>
+              <w:rPr>
+                <w:rFonts w:ascii="TimesNewRomanPSMT" w:hAnsi="TimesNewRomanPSMT" w:cs="TimesNewRomanPSMT"/>
+                <w:sz w:val="20"/>
+                <w:szCs w:val="20"/>
+              </w:rPr>
+            </w:pPr>
+            <w:r>
+              <w:rPr>
+                <w:rFonts w:ascii="TimesNewRomanPSMT" w:hAnsi="TimesNewRomanPSMT" w:cs="TimesNewRomanPSMT"/>
+                <w:sz w:val="20"/>
+                <w:szCs w:val="20"/>
+              </w:rPr>
+              <w:t>No content provided or analysis evident</w:t>
+            </w:r>
+            <w:r>
+              <w:rPr>
+                <w:rFonts w:ascii="TimesNewRomanPSMT" w:hAnsi="TimesNewRomanPSMT" w:cs="TimesNewRomanPSMT"/>
+                <w:sz w:val="20"/>
+                <w:szCs w:val="20"/>
+              </w:rPr>
+              <w:t>.</w:t>
+            </w:r>
+          </w:p>
+          <w:p>
+            <w:pPr>
+              <w:autoSpaceDE w:val="0"/>
+              <w:autoSpaceDN w:val="0"/>
+              <w:adjustRightInd w:val="0"/>
+              <w:spacing w:after="0" w:line="240" w:lineRule="auto"/>
+              <w:rPr>
+                <w:rFonts w:ascii="TimesNewRomanPSMT" w:hAnsi="TimesNewRomanPSMT" w:cs="TimesNewRomanPSMT"/>
+                <w:sz w:val="20"/>
+                <w:szCs w:val="20"/>
+              </w:rPr>
+            </w:pPr>
+          </w:p>
+          <w:p>
+            <w:pPr>
+              <w:pStyle w:val="PointValue"/>
+              <w:rPr>
+                <w:szCs w:val="24"/>
+              </w:rPr>
+            </w:pPr>
+            <w:r>
+              <w:t>0 - 10</w:t>
+            </w:r>
+          </w:p>
+        </w:tc>
+        <w:tc>
+          <w:tcPr>
+            <w:tcW w:w="1707" w:type="dxa"/>
+          </w:tcPr>
+          <w:p>
+            <w:pPr>
+              <w:autoSpaceDE w:val="0"/>
+              <w:autoSpaceDN w:val="0"/>
+              <w:adjustRightInd w:val="0"/>
+              <w:spacing w:after="0" w:line="240" w:lineRule="auto"/>
+              <w:rPr>
+                <w:rFonts w:ascii="TimesNewRomanPSMT" w:hAnsi="TimesNewRomanPSMT" w:cs="TimesNewRomanPSMT"/>
+                <w:sz w:val="20"/>
+                <w:szCs w:val="20"/>
+              </w:rPr>
+            </w:pPr>
+            <w:r>
+              <w:rPr>
+                <w:rFonts w:ascii="TimesNewRomanPSMT" w:hAnsi="TimesNewRomanPSMT" w:cs="TimesNewRomanPSMT"/>
+                <w:sz w:val="20"/>
+                <w:szCs w:val="20"/>
+              </w:rPr>
+              <w:t>Little content provided. The reader has no idea about the problem, solution method, results, or what was done for the project.</w:t>
+            </w:r>
+          </w:p>
+          <w:p>
+            <w:pPr>
+              <w:autoSpaceDE w:val="0"/>
+              <w:autoSpaceDN w:val="0"/>
+              <w:adjustRightInd w:val="0"/>
+              <w:spacing w:after="0" w:line="240" w:lineRule="auto"/>
+              <w:rPr>
+                <w:rFonts w:ascii="TimesNewRomanPSMT" w:hAnsi="TimesNewRomanPSMT" w:cs="TimesNewRomanPSMT"/>
+                <w:sz w:val="20"/>
+                <w:szCs w:val="20"/>
+              </w:rPr>
+            </w:pPr>
+          </w:p>
+          <w:p>
+            <w:pPr>
+              <w:pStyle w:val="PointValue"/>
+            </w:pPr>
+            <w:r>
+              <w:t>11 – 20</w:t>
+            </w:r>
+          </w:p>
+        </w:tc>
+        <w:tc>
+          <w:tcPr>
+            <w:tcW w:w="2255" w:type="dxa"/>
+          </w:tcPr>
+          <w:p>
+            <w:pPr>
+              <w:autoSpaceDE w:val="0"/>
+              <w:autoSpaceDN w:val="0"/>
+              <w:adjustRightInd w:val="0"/>
+              <w:spacing w:after="0" w:line="240" w:lineRule="auto"/>
+              <w:rPr>
+                <w:rFonts w:ascii="TimesNewRomanPSMT" w:hAnsi="TimesNewRomanPSMT" w:cs="TimesNewRomanPSMT"/>
+                <w:sz w:val="20"/>
+                <w:szCs w:val="20"/>
+              </w:rPr>
+            </w:pPr>
+            <w:r>
+              <w:rPr>
+                <w:rFonts w:ascii="TimesNewRomanPSMT" w:hAnsi="TimesNewRomanPSMT" w:cs="TimesNewRomanPSMT"/>
+                <w:sz w:val="20"/>
+                <w:szCs w:val="20"/>
+              </w:rPr>
+              <w:t>Sketchy</w:t>
+            </w:r>
+            <w:r>
+              <w:rPr>
+                <w:rFonts w:ascii="TimesNewRomanPSMT" w:hAnsi="TimesNewRomanPSMT" w:cs="TimesNewRomanPSMT"/>
+                <w:sz w:val="20"/>
+                <w:szCs w:val="20"/>
+              </w:rPr>
+              <w:t>:</w:t>
+            </w:r>
+            <w:r>
+              <w:rPr>
+                <w:rFonts w:ascii="TimesNewRomanPSMT" w:hAnsi="TimesNewRomanPSMT" w:cs="TimesNewRomanPSMT"/>
+                <w:sz w:val="20"/>
+                <w:szCs w:val="20"/>
+              </w:rPr>
+              <w:t xml:space="preserve"> </w:t>
+            </w:r>
+            <w:r>
+              <w:rPr>
+                <w:rFonts w:ascii="TimesNewRomanPSMT" w:hAnsi="TimesNewRomanPSMT" w:cs="TimesNewRomanPSMT"/>
+                <w:sz w:val="20"/>
+                <w:szCs w:val="20"/>
+              </w:rPr>
+              <w:t>m</w:t>
+            </w:r>
+            <w:r>
+              <w:rPr>
+                <w:rFonts w:ascii="TimesNewRomanPSMT" w:hAnsi="TimesNewRomanPSMT" w:cs="TimesNewRomanPSMT"/>
+                <w:sz w:val="20"/>
+                <w:szCs w:val="20"/>
+              </w:rPr>
+              <w:t xml:space="preserve">ay have left out </w:t>
+            </w:r>
+            <w:r>
+              <w:rPr>
+                <w:rFonts w:ascii="TimesNewRomanPSMT" w:hAnsi="TimesNewRomanPSMT" w:cs="TimesNewRomanPSMT"/>
+                <w:sz w:val="20"/>
+                <w:szCs w:val="20"/>
+              </w:rPr>
+              <w:t>2 or more content areas; flimsy or incomplete methods; results have errors; and/or recommendations do not derive from the results. No tables, figures, or pictures presented</w:t>
+            </w:r>
+            <w:r>
+              <w:rPr>
+                <w:rFonts w:ascii="TimesNewRomanPSMT" w:hAnsi="TimesNewRomanPSMT" w:cs="TimesNewRomanPSMT"/>
+                <w:sz w:val="20"/>
+                <w:szCs w:val="20"/>
+              </w:rPr>
+              <w:t>.</w:t>
+            </w:r>
+          </w:p>
+          <w:p>
+            <w:pPr>
+              <w:pStyle w:val="PointValue"/>
+            </w:pPr>
+            <w:r>
+              <w:t>21</w:t>
+            </w:r>
+            <w:r>
+              <w:t xml:space="preserve"> </w:t>
+            </w:r>
+            <w:r>
+              <w:t>–</w:t>
+            </w:r>
+            <w:r>
+              <w:t xml:space="preserve"> </w:t>
+            </w:r>
+            <w:r>
+              <w:t>33</w:t>
+            </w:r>
+          </w:p>
+        </w:tc>
+        <w:tc>
+          <w:tcPr>
+            <w:tcW w:w="1889" w:type="dxa"/>
+          </w:tcPr>
+          <w:p>
+            <w:pPr>
+              <w:autoSpaceDE w:val="0"/>
+              <w:autoSpaceDN w:val="0"/>
+              <w:adjustRightInd w:val="0"/>
+              <w:spacing w:after="0" w:line="240" w:lineRule="auto"/>
+              <w:rPr>
+                <w:rFonts w:ascii="TimesNewRomanPSMT" w:hAnsi="TimesNewRomanPSMT" w:cs="TimesNewRomanPSMT"/>
+                <w:sz w:val="20"/>
+                <w:szCs w:val="20"/>
+              </w:rPr>
+            </w:pPr>
+            <w:r>
+              <w:rPr>
+                <w:rFonts w:ascii="TimesNewRomanPSMT" w:hAnsi="TimesNewRomanPSMT" w:cs="TimesNewRomanPSMT"/>
+                <w:sz w:val="20"/>
+                <w:szCs w:val="20"/>
+              </w:rPr>
+              <w:t>Wiki</w:t>
+            </w:r>
+            <w:r>
+              <w:rPr>
+                <w:rFonts w:ascii="TimesNewRomanPSMT" w:hAnsi="TimesNewRomanPSMT" w:cs="TimesNewRomanPSMT"/>
+                <w:sz w:val="20"/>
+                <w:szCs w:val="20"/>
+              </w:rPr>
+              <w:t xml:space="preserve"> lacks adequate detail, but </w:t>
+            </w:r>
+            <w:r>
+              <w:rPr>
+                <w:rFonts w:ascii="TimesNewRomanPSMT" w:hAnsi="TimesNewRomanPSMT" w:cs="TimesNewRomanPSMT"/>
+                <w:sz w:val="20"/>
+                <w:szCs w:val="20"/>
+              </w:rPr>
+              <w:t>content for 4 of the 5 areas is provided and includes one or more tables, figures, or pictures. Most prior work referenced and hyperlinked.</w:t>
+            </w:r>
+          </w:p>
+          <w:p>
+            <w:pPr>
+              <w:autoSpaceDE w:val="0"/>
+              <w:autoSpaceDN w:val="0"/>
+              <w:adjustRightInd w:val="0"/>
+              <w:spacing w:after="0" w:line="240" w:lineRule="auto"/>
+              <w:jc w:val="center"/>
+            </w:pPr>
+            <w:r>
+              <w:rPr>
+                <w:bdr w:val="single" w:sz="4" w:space="0" w:color="auto"/>
+              </w:rPr>
+              <w:t>34</w:t>
+            </w:r>
+            <w:r>
+              <w:rPr>
+                <w:bdr w:val="single" w:sz="4" w:space="0" w:color="auto"/>
+              </w:rPr>
+              <w:t xml:space="preserve"> – </w:t>
+            </w:r>
+            <w:r>
+              <w:rPr>
+                <w:bdr w:val="single" w:sz="4" w:space="0" w:color="auto"/>
+              </w:rPr>
+              <w:t>38</w:t>
+            </w:r>
+          </w:p>
+        </w:tc>
+        <w:tc>
+          <w:tcPr>
+            <w:tcW w:w="2789" w:type="dxa"/>
+          </w:tcPr>
+          <w:p>
+            <w:pPr>
+              <w:autoSpaceDE w:val="0"/>
+              <w:autoSpaceDN w:val="0"/>
+              <w:adjustRightInd w:val="0"/>
+              <w:spacing w:after="0" w:line="240" w:lineRule="auto"/>
+              <w:rPr>
+                <w:rFonts w:ascii="TimesNewRomanPSMT" w:hAnsi="TimesNewRomanPSMT" w:cs="TimesNewRomanPSMT"/>
+                <w:sz w:val="20"/>
+                <w:szCs w:val="20"/>
+              </w:rPr>
+            </w:pPr>
+            <w:r>
+              <w:rPr>
+                <w:rFonts w:ascii="TimesNewRomanPSMT" w:hAnsi="TimesNewRomanPSMT" w:cs="TimesNewRomanPSMT"/>
+                <w:sz w:val="20"/>
+                <w:szCs w:val="20"/>
+              </w:rPr>
+              <w:t xml:space="preserve">Defines problem, provides background information, describes solution method(s) used, and presents the results and recommendations that derive from the results. Uses tables, figures, and pictures to illustrate the above. Prior work referred to through references and hyperlinks.     </w:t>
+            </w:r>
+          </w:p>
+          <w:p>
+            <w:pPr>
+              <w:autoSpaceDE w:val="0"/>
+              <w:autoSpaceDN w:val="0"/>
+              <w:adjustRightInd w:val="0"/>
+              <w:spacing w:after="0" w:line="240" w:lineRule="auto"/>
+              <w:jc w:val="center"/>
+              <w:rPr>
+                <w:rFonts w:ascii="TimesNewRomanPS-BoldMT" w:hAnsi="TimesNewRomanPS-BoldMT" w:cs="TimesNewRomanPS-BoldMT"/>
+                <w:bCs/>
+              </w:rPr>
+            </w:pPr>
+            <w:r>
+              <w:rPr>
+                <w:bdr w:val="single" w:sz="4" w:space="0" w:color="auto"/>
+              </w:rPr>
+              <w:t>39</w:t>
+            </w:r>
+            <w:r>
+              <w:rPr>
+                <w:bdr w:val="single" w:sz="4" w:space="0" w:color="auto"/>
+              </w:rPr>
+              <w:t xml:space="preserve"> - </w:t>
+            </w:r>
+            <w:r>
+              <w:rPr>
+                <w:bdr w:val="single" w:sz="4" w:space="0" w:color="auto"/>
+              </w:rPr>
+              <w:t>43</w:t>
+            </w:r>
+          </w:p>
+        </w:tc>
+        <w:tc>
+          <w:tcPr>
+            <w:tcW w:w="901" w:type="dxa"/>
+          </w:tcPr>
+          <w:p>
+            <w:pPr>
+              <w:autoSpaceDE w:val="0"/>
+              <w:autoSpaceDN w:val="0"/>
+              <w:adjustRightInd w:val="0"/>
+              <w:spacing w:after="0" w:line="240" w:lineRule="auto"/>
+              <w:jc w:val="center"/>
+              <w:rPr>
+                <w:rFonts w:ascii="TimesNewRomanPS-BoldMT" w:hAnsi="TimesNewRomanPS-BoldMT" w:cs="TimesNewRomanPS-BoldMT"/>
+                <w:bCs/>
+              </w:rPr>
+            </w:pPr>
+            <w:r>
+              <w:rPr>
+                <w:rFonts w:ascii="TimesNewRomanPS-BoldMT" w:hAnsi="TimesNewRomanPS-BoldMT" w:cs="TimesNewRomanPS-BoldMT"/>
+                <w:bCs/>
+              </w:rPr>
+              <w:t>20</w:t>
+            </w:r>
+          </w:p>
+        </w:tc>
+        <w:tc>
+          <w:tcPr>
+            <w:tcW w:w="1350" w:type="dxa"/>
+          </w:tcPr>
+          <w:p>
+            <w:pPr>
+              <w:autoSpaceDE w:val="0"/>
+              <w:autoSpaceDN w:val="0"/>
+              <w:adjustRightInd w:val="0"/>
+              <w:spacing w:after="0" w:line="240" w:lineRule="auto"/>
+              <w:jc w:val="center"/>
+              <w:rPr>
+                <w:rFonts w:ascii="TimesNewRomanPS-BoldMT" w:hAnsi="TimesNewRomanPS-BoldMT" w:cs="TimesNewRomanPS-BoldMT"/>
+                <w:bCs/>
+              </w:rPr>
+            </w:pPr>
+          </w:p>
+        </w:tc>
+      </w:tr>
+      <w:tr>
+        <w:tc>
+          <w:tcPr>
+            <w:tcW w:w="1799" w:type="dxa"/>
+            <w:tcBorders>
+              <w:top w:val="single" w:sz="4" w:space="0" w:color="000000"/>
+              <w:left w:val="single" w:sz="4" w:space="0" w:color="000000"/>
+              <w:bottom w:val="single" w:sz="4" w:space="0" w:color="000000"/>
+              <w:right w:val="single" w:sz="4" w:space="0" w:color="000000"/>
+            </w:tcBorders>
+          </w:tcPr>
+          <w:p>
+            <w:pPr>
+              <w:autoSpaceDE w:val="0"/>
+              <w:autoSpaceDN w:val="0"/>
+              <w:adjustRightInd w:val="0"/>
+              <w:spacing w:after="0" w:line="240" w:lineRule="auto"/>
+              <w:jc w:val="center"/>
+              <w:rPr>
+                <w:rFonts w:ascii="TimesNewRomanPS-BoldMT" w:hAnsi="TimesNewRomanPS-BoldMT" w:cs="TimesNewRomanPS-BoldMT"/>
+                <w:b/>
+                <w:bCs/>
+              </w:rPr>
+            </w:pPr>
+            <w:r>
+              <w:rPr>
+                <w:rFonts w:ascii="TimesNewRomanPS-BoldMT" w:hAnsi="TimesNewRomanPS-BoldMT" w:cs="TimesNewRomanPS-BoldMT"/>
+                <w:b/>
+                <w:bCs/>
+              </w:rPr>
+              <w:br w:type="page"/>
+              <w:t>Organization and Development</w:t>
+            </w:r>
+          </w:p>
+          <w:p>
+            <w:pPr>
+              <w:autoSpaceDE w:val="0"/>
+              <w:autoSpaceDN w:val="0"/>
+              <w:adjustRightInd w:val="0"/>
+              <w:spacing w:after="0" w:line="240" w:lineRule="auto"/>
+              <w:jc w:val="center"/>
+              <w:rPr>
+                <w:rFonts w:ascii="TimesNewRomanPS-BoldMT" w:hAnsi="TimesNewRomanPS-BoldMT" w:cs="TimesNewRomanPS-BoldMT"/>
+                <w:b/>
+                <w:bCs/>
+              </w:rPr>
+            </w:pPr>
+            <w:r>
+              <w:rPr>
+                <w:rFonts w:ascii="TimesNewRomanPS-BoldMT" w:hAnsi="TimesNewRomanPS-BoldMT" w:cs="TimesNewRomanPS-BoldMT"/>
+                <w:b/>
+                <w:bCs/>
+              </w:rPr>
+              <w:t>(1</w:t>
+            </w:r>
+            <w:r>
+              <w:rPr>
+                <w:rFonts w:ascii="TimesNewRomanPS-BoldMT" w:hAnsi="TimesNewRomanPS-BoldMT" w:cs="TimesNewRomanPS-BoldMT"/>
+                <w:b/>
+                <w:bCs/>
+              </w:rPr>
+              <w:t>5</w:t>
+            </w:r>
+            <w:r>
+              <w:rPr>
+                <w:rFonts w:ascii="TimesNewRomanPS-BoldMT" w:hAnsi="TimesNewRomanPS-BoldMT" w:cs="TimesNewRomanPS-BoldMT"/>
+                <w:b/>
+                <w:bCs/>
+              </w:rPr>
+              <w:t>)</w:t>
+            </w:r>
+          </w:p>
+        </w:tc>
+        <w:tc>
+          <w:tcPr>
+            <w:tcW w:w="1261" w:type="dxa"/>
+            <w:tcBorders>
+              <w:top w:val="single" w:sz="4" w:space="0" w:color="000000"/>
+              <w:left w:val="single" w:sz="4" w:space="0" w:color="000000"/>
+              <w:bottom w:val="single" w:sz="4" w:space="0" w:color="000000"/>
+              <w:right w:val="single" w:sz="4" w:space="0" w:color="000000"/>
+            </w:tcBorders>
+          </w:tcPr>
+          <w:p>
+            <w:pPr>
+              <w:autoSpaceDE w:val="0"/>
+              <w:autoSpaceDN w:val="0"/>
+              <w:adjustRightInd w:val="0"/>
+              <w:spacing w:after="0" w:line="240" w:lineRule="auto"/>
+              <w:rPr>
+                <w:rFonts w:ascii="TimesNewRomanPSMT" w:hAnsi="TimesNewRomanPSMT" w:cs="TimesNewRomanPSMT"/>
+                <w:sz w:val="20"/>
+                <w:szCs w:val="20"/>
+              </w:rPr>
+            </w:pPr>
+            <w:r>
+              <w:rPr>
+                <w:rFonts w:ascii="TimesNewRomanPSMT" w:hAnsi="TimesNewRomanPSMT" w:cs="TimesNewRomanPSMT"/>
+                <w:sz w:val="20"/>
+                <w:szCs w:val="20"/>
+              </w:rPr>
+              <w:t>No</w:t>
+            </w:r>
+            <w:r>
+              <w:rPr>
+                <w:rFonts w:ascii="TimesNewRomanPSMT" w:hAnsi="TimesNewRomanPSMT" w:cs="TimesNewRomanPSMT"/>
+                <w:sz w:val="20"/>
+                <w:szCs w:val="20"/>
+              </w:rPr>
+              <w:t xml:space="preserve"> evidence of structure.</w:t>
+            </w:r>
+          </w:p>
+        </w:tc>
+        <w:tc>
+          <w:tcPr>
+            <w:tcW w:w="1707" w:type="dxa"/>
+            <w:tcBorders>
+              <w:top w:val="single" w:sz="4" w:space="0" w:color="000000"/>
+              <w:left w:val="single" w:sz="4" w:space="0" w:color="000000"/>
+              <w:bottom w:val="single" w:sz="4" w:space="0" w:color="000000"/>
+              <w:right w:val="single" w:sz="4" w:space="0" w:color="000000"/>
+            </w:tcBorders>
+          </w:tcPr>
+          <w:p>
+            <w:pPr>
+              <w:autoSpaceDE w:val="0"/>
+              <w:autoSpaceDN w:val="0"/>
+              <w:adjustRightInd w:val="0"/>
+              <w:spacing w:after="0" w:line="240" w:lineRule="auto"/>
+              <w:rPr>
+                <w:rFonts w:ascii="TimesNewRomanPSMT" w:hAnsi="TimesNewRomanPSMT" w:cs="TimesNewRomanPSMT"/>
+                <w:sz w:val="20"/>
+                <w:szCs w:val="20"/>
+              </w:rPr>
+            </w:pPr>
+            <w:r>
+              <w:rPr>
+                <w:rFonts w:ascii="TimesNewRomanPSMT" w:hAnsi="TimesNewRomanPSMT" w:cs="TimesNewRomanPSMT"/>
+                <w:sz w:val="20"/>
+                <w:szCs w:val="20"/>
+              </w:rPr>
+              <w:t>Little</w:t>
+            </w:r>
+            <w:r>
+              <w:rPr>
+                <w:rFonts w:ascii="TimesNewRomanPSMT" w:hAnsi="TimesNewRomanPSMT" w:cs="TimesNewRomanPSMT"/>
+                <w:sz w:val="20"/>
+                <w:szCs w:val="20"/>
+              </w:rPr>
+              <w:t xml:space="preserve"> evidence of structure or organization.</w:t>
+            </w:r>
+          </w:p>
+          <w:p>
+            <w:pPr>
+              <w:autoSpaceDE w:val="0"/>
+              <w:autoSpaceDN w:val="0"/>
+              <w:adjustRightInd w:val="0"/>
+              <w:spacing w:after="0" w:line="240" w:lineRule="auto"/>
+              <w:rPr>
+                <w:rFonts w:ascii="TimesNewRomanPSMT" w:hAnsi="TimesNewRomanPSMT" w:cs="TimesNewRomanPSMT"/>
+                <w:sz w:val="20"/>
+                <w:szCs w:val="20"/>
+              </w:rPr>
+            </w:pPr>
+          </w:p>
+          <w:p>
+            <w:pPr>
+              <w:pStyle w:val="PointValue"/>
+            </w:pPr>
+            <w:r>
+              <w:t>1</w:t>
+            </w:r>
+            <w:r>
+              <w:t xml:space="preserve"> – </w:t>
+            </w:r>
+            <w:r>
+              <w:t>8</w:t>
+            </w:r>
+          </w:p>
+        </w:tc>
+        <w:tc>
+          <w:tcPr>
+            <w:tcW w:w="2255" w:type="dxa"/>
+            <w:tcBorders>
+              <w:top w:val="single" w:sz="4" w:space="0" w:color="000000"/>
+              <w:left w:val="single" w:sz="4" w:space="0" w:color="000000"/>
+              <w:bottom w:val="single" w:sz="4" w:space="0" w:color="000000"/>
+              <w:right w:val="single" w:sz="4" w:space="0" w:color="000000"/>
+            </w:tcBorders>
+          </w:tcPr>
+          <w:p>
+            <w:pPr>
+              <w:autoSpaceDE w:val="0"/>
+              <w:autoSpaceDN w:val="0"/>
+              <w:adjustRightInd w:val="0"/>
+              <w:spacing w:after="0" w:line="240" w:lineRule="auto"/>
+              <w:rPr>
+                <w:rFonts w:ascii="TimesNewRomanPSMT" w:hAnsi="TimesNewRomanPSMT" w:cs="TimesNewRomanPSMT"/>
+                <w:sz w:val="20"/>
+                <w:szCs w:val="20"/>
+              </w:rPr>
+            </w:pPr>
+            <w:r>
+              <w:rPr>
+                <w:rFonts w:ascii="TimesNewRomanPSMT" w:hAnsi="TimesNewRomanPSMT" w:cs="TimesNewRomanPSMT"/>
+                <w:sz w:val="20"/>
+                <w:szCs w:val="20"/>
+              </w:rPr>
+              <w:t>Organization of ideas not fully developed.</w:t>
+            </w:r>
+            <w:r>
+              <w:rPr>
+                <w:rFonts w:ascii="TimesNewRomanPSMT" w:hAnsi="TimesNewRomanPSMT" w:cs="TimesNewRomanPSMT"/>
+                <w:sz w:val="20"/>
+                <w:szCs w:val="20"/>
+              </w:rPr>
+              <w:t xml:space="preserve"> Two or more pages, sections, or sub-sections missing or out of order.      </w:t>
+            </w:r>
+            <w:r>
+              <w:rPr>
+                <w:rFonts w:ascii="TimesNewRomanPSMT" w:hAnsi="TimesNewRomanPSMT" w:cs="TimesNewRomanPSMT"/>
+                <w:sz w:val="20"/>
+                <w:szCs w:val="20"/>
+                <w:bdr w:val="single" w:sz="4" w:space="0" w:color="auto"/>
+              </w:rPr>
+              <w:t>9</w:t>
+            </w:r>
+            <w:r>
+              <w:rPr>
+                <w:rFonts w:ascii="TimesNewRomanPSMT" w:hAnsi="TimesNewRomanPSMT" w:cs="TimesNewRomanPSMT"/>
+                <w:sz w:val="20"/>
+                <w:szCs w:val="20"/>
+                <w:bdr w:val="single" w:sz="4" w:space="0" w:color="auto"/>
+              </w:rPr>
+              <w:t xml:space="preserve"> – </w:t>
+            </w:r>
+            <w:r>
+              <w:rPr>
+                <w:rFonts w:ascii="TimesNewRomanPSMT" w:hAnsi="TimesNewRomanPSMT" w:cs="TimesNewRomanPSMT"/>
+                <w:sz w:val="20"/>
+                <w:szCs w:val="20"/>
+                <w:bdr w:val="single" w:sz="4" w:space="0" w:color="auto"/>
+              </w:rPr>
+              <w:t>11</w:t>
+            </w:r>
+          </w:p>
+        </w:tc>
+        <w:tc>
+          <w:tcPr>
+            <w:tcW w:w="1889" w:type="dxa"/>
+            <w:tcBorders>
+              <w:top w:val="single" w:sz="4" w:space="0" w:color="000000"/>
+              <w:left w:val="single" w:sz="4" w:space="0" w:color="000000"/>
+              <w:bottom w:val="single" w:sz="4" w:space="0" w:color="000000"/>
+              <w:right w:val="single" w:sz="4" w:space="0" w:color="000000"/>
+            </w:tcBorders>
+          </w:tcPr>
+          <w:p>
+            <w:pPr>
+              <w:autoSpaceDE w:val="0"/>
+              <w:autoSpaceDN w:val="0"/>
+              <w:adjustRightInd w:val="0"/>
+              <w:spacing w:after="0" w:line="240" w:lineRule="auto"/>
+              <w:rPr>
+                <w:rFonts w:ascii="TimesNewRomanPSMT" w:hAnsi="TimesNewRomanPSMT" w:cs="TimesNewRomanPSMT"/>
+                <w:sz w:val="20"/>
+                <w:szCs w:val="20"/>
+              </w:rPr>
+            </w:pPr>
+            <w:r>
+              <w:rPr>
+                <w:rFonts w:ascii="TimesNewRomanPSMT" w:hAnsi="TimesNewRomanPSMT" w:cs="TimesNewRomanPSMT"/>
+                <w:sz w:val="20"/>
+                <w:szCs w:val="20"/>
+              </w:rPr>
+              <w:t xml:space="preserve">Sub-pages, sections, sub-sections, and/or lists present, but their use not perfected. </w:t>
+            </w:r>
+            <w:r>
+              <w:rPr>
+                <w:rFonts w:ascii="TimesNewRomanPSMT" w:hAnsi="TimesNewRomanPSMT" w:cs="TimesNewRomanPSMT"/>
+                <w:sz w:val="20"/>
+                <w:szCs w:val="20"/>
+                <w:bdr w:val="single" w:sz="4" w:space="0" w:color="auto"/>
+              </w:rPr>
+              <w:t>12-13</w:t>
+            </w:r>
+          </w:p>
+        </w:tc>
+        <w:tc>
+          <w:tcPr>
+            <w:tcW w:w="2789" w:type="dxa"/>
+            <w:tcBorders>
+              <w:top w:val="single" w:sz="4" w:space="0" w:color="000000"/>
+              <w:left w:val="single" w:sz="4" w:space="0" w:color="000000"/>
+              <w:bottom w:val="single" w:sz="4" w:space="0" w:color="000000"/>
+              <w:right w:val="single" w:sz="4" w:space="0" w:color="000000"/>
+            </w:tcBorders>
+          </w:tcPr>
+          <w:p>
+            <w:pPr>
+              <w:autoSpaceDE w:val="0"/>
+              <w:autoSpaceDN w:val="0"/>
+              <w:adjustRightInd w:val="0"/>
+              <w:spacing w:after="0" w:line="240" w:lineRule="auto"/>
+              <w:rPr>
+                <w:rFonts w:ascii="TimesNewRomanPSMT" w:hAnsi="TimesNewRomanPSMT" w:cs="TimesNewRomanPSMT"/>
+                <w:sz w:val="20"/>
+                <w:szCs w:val="20"/>
+              </w:rPr>
+            </w:pPr>
+            <w:r>
+              <w:rPr>
+                <w:rFonts w:ascii="TimesNewRomanPSMT" w:hAnsi="TimesNewRomanPSMT" w:cs="TimesNewRomanPSMT"/>
+                <w:sz w:val="20"/>
+                <w:szCs w:val="20"/>
+              </w:rPr>
+              <w:t>Logical s</w:t>
+            </w:r>
+            <w:r>
+              <w:rPr>
+                <w:rFonts w:ascii="TimesNewRomanPSMT" w:hAnsi="TimesNewRomanPSMT" w:cs="TimesNewRomanPSMT"/>
+                <w:sz w:val="20"/>
+                <w:szCs w:val="20"/>
+              </w:rPr>
+              <w:t>equencing of ideas</w:t>
+            </w:r>
+            <w:r>
+              <w:rPr>
+                <w:rFonts w:ascii="TimesNewRomanPSMT" w:hAnsi="TimesNewRomanPSMT" w:cs="TimesNewRomanPSMT"/>
+                <w:sz w:val="20"/>
+                <w:szCs w:val="20"/>
+              </w:rPr>
+              <w:t>.</w:t>
+            </w:r>
+            <w:r>
+              <w:rPr>
+                <w:rFonts w:ascii="TimesNewRomanPSMT" w:hAnsi="TimesNewRomanPSMT" w:cs="TimesNewRomanPSMT"/>
+                <w:sz w:val="20"/>
+                <w:szCs w:val="20"/>
+              </w:rPr>
+              <w:t xml:space="preserve"> </w:t>
+            </w:r>
+            <w:r>
+              <w:rPr>
+                <w:rFonts w:ascii="TimesNewRomanPSMT" w:hAnsi="TimesNewRomanPSMT" w:cs="TimesNewRomanPSMT"/>
+                <w:sz w:val="20"/>
+                <w:szCs w:val="20"/>
+              </w:rPr>
+              <w:t xml:space="preserve">Uses sub-pages, sections, sub-sections, and/or lists to order, present, and develop ideas. In each section, one or more paragraphs develop each idea.   </w:t>
+            </w:r>
+            <w:r>
+              <w:rPr>
+                <w:rFonts w:ascii="TimesNewRomanPSMT" w:hAnsi="TimesNewRomanPSMT" w:cs="TimesNewRomanPSMT"/>
+                <w:sz w:val="20"/>
+                <w:szCs w:val="20"/>
+                <w:bdr w:val="single" w:sz="4" w:space="0" w:color="auto"/>
+              </w:rPr>
+              <w:t>14</w:t>
+            </w:r>
+            <w:r>
+              <w:rPr>
+                <w:rFonts w:ascii="TimesNewRomanPSMT" w:hAnsi="TimesNewRomanPSMT" w:cs="TimesNewRomanPSMT"/>
+                <w:sz w:val="20"/>
+                <w:szCs w:val="20"/>
+                <w:bdr w:val="single" w:sz="4" w:space="0" w:color="auto"/>
+              </w:rPr>
+              <w:t xml:space="preserve"> - 1</w:t>
+            </w:r>
+            <w:r>
+              <w:rPr>
+                <w:rFonts w:ascii="TimesNewRomanPSMT" w:hAnsi="TimesNewRomanPSMT" w:cs="TimesNewRomanPSMT"/>
+                <w:sz w:val="20"/>
+                <w:szCs w:val="20"/>
+                <w:bdr w:val="single" w:sz="4" w:space="0" w:color="auto"/>
+              </w:rPr>
+              <w:t>5</w:t>
+            </w:r>
+          </w:p>
+        </w:tc>
+        <w:tc>
+          <w:tcPr>
+            <w:tcW w:w="901" w:type="dxa"/>
+            <w:tcBorders>
+              <w:top w:val="single" w:sz="4" w:space="0" w:color="000000"/>
+              <w:left w:val="single" w:sz="4" w:space="0" w:color="000000"/>
+              <w:bottom w:val="single" w:sz="4" w:space="0" w:color="000000"/>
+              <w:right w:val="single" w:sz="4" w:space="0" w:color="000000"/>
+            </w:tcBorders>
+          </w:tcPr>
+          <w:p>
+            <w:pPr>
+              <w:autoSpaceDE w:val="0"/>
+              <w:autoSpaceDN w:val="0"/>
+              <w:adjustRightInd w:val="0"/>
+              <w:spacing w:after="0" w:line="240" w:lineRule="auto"/>
+              <w:jc w:val="center"/>
+              <w:rPr>
+                <w:rFonts w:ascii="TimesNewRomanPS-BoldMT" w:hAnsi="TimesNewRomanPS-BoldMT" w:cs="TimesNewRomanPS-BoldMT"/>
+                <w:bCs/>
+              </w:rPr>
+            </w:pPr>
+            <w:r>
+              <w:rPr>
+                <w:rFonts w:ascii="TimesNewRomanPS-BoldMT" w:hAnsi="TimesNewRomanPS-BoldMT" w:cs="TimesNewRomanPS-BoldMT"/>
+                <w:bCs/>
+              </w:rPr>
+              <w:t>14</w:t>
+            </w:r>
+          </w:p>
+        </w:tc>
+        <w:tc>
+          <w:tcPr>
+            <w:tcW w:w="1350" w:type="dxa"/>
+            <w:tcBorders>
+              <w:top w:val="single" w:sz="4" w:space="0" w:color="000000"/>
+              <w:left w:val="single" w:sz="4" w:space="0" w:color="000000"/>
+              <w:bottom w:val="single" w:sz="4" w:space="0" w:color="000000"/>
+              <w:right w:val="single" w:sz="4" w:space="0" w:color="000000"/>
+            </w:tcBorders>
+          </w:tcPr>
+          <w:p>
+            <w:pPr>
+              <w:autoSpaceDE w:val="0"/>
+              <w:autoSpaceDN w:val="0"/>
+              <w:adjustRightInd w:val="0"/>
+              <w:spacing w:after="0" w:line="240" w:lineRule="auto"/>
+              <w:jc w:val="center"/>
+              <w:rPr>
+                <w:rFonts w:ascii="TimesNewRomanPS-BoldMT" w:hAnsi="TimesNewRomanPS-BoldMT" w:cs="TimesNewRomanPS-BoldMT"/>
+                <w:bCs/>
+              </w:rPr>
+            </w:pPr>
+          </w:p>
+        </w:tc>
+      </w:tr>
+    </w:tbl>
+    <w:p>
+      <w:pPr>
+        <w:rPr>
+          <w:rFonts w:eastAsia="Times New Roman"/>
+        </w:rPr>
+      </w:pPr>
+      <w:r>
+        <w:rPr>
+          <w:rFonts w:eastAsia="Times New Roman"/>
+        </w:rPr>
+        <w:br w:type="page"/>
+      </w:r>
+    </w:p>
+    <w:tbl>
+      <w:tblPr>
+        <w:tblW w:w="13951" w:type="dxa"/>
+        <w:tblInd w:w="-342" w:type="dxa"/>
+        <w:tblBorders>
+          <w:top w:val="single" w:sz="4" w:space="0" w:color="000000"/>
+          <w:left w:val="single" w:sz="4" w:space="0" w:color="000000"/>
+          <w:bottom w:val="single" w:sz="4" w:space="0" w:color="000000"/>
+          <w:right w:val="single" w:sz="4" w:space="0" w:color="000000"/>
+          <w:insideH w:val="single" w:sz="4" w:space="0" w:color="000000"/>
+          <w:insideV w:val="single" w:sz="4" w:space="0" w:color="000000"/>
+        </w:tblBorders>
+        <w:tblLayout w:type="fixed"/>
+        <w:tblLook w:val="04A0" w:firstRow="1" w:lastRow="0" w:firstColumn="1" w:lastColumn="0" w:noHBand="0" w:noVBand="1"/>
+      </w:tblPr>
+      <w:tblGrid>
+        <w:gridCol w:w="1799"/>
+        <w:gridCol w:w="1261"/>
+        <w:gridCol w:w="1707"/>
+        <w:gridCol w:w="2255"/>
+        <w:gridCol w:w="1889"/>
+        <w:gridCol w:w="2789"/>
+        <w:gridCol w:w="901"/>
+        <w:gridCol w:w="1350"/>
+      </w:tblGrid>
+      <w:tr>
+        <w:tc>
+          <w:tcPr>
+            <w:tcW w:w="1799" w:type="dxa"/>
+            <w:vAlign w:val="center"/>
+          </w:tcPr>
+          <w:p>
+            <w:pPr>
+              <w:autoSpaceDE w:val="0"/>
+              <w:autoSpaceDN w:val="0"/>
+              <w:adjustRightInd w:val="0"/>
+              <w:spacing w:after="0" w:line="240" w:lineRule="auto"/>
+              <w:jc w:val="center"/>
+              <w:rPr>
+                <w:rFonts w:ascii="TimesNewRomanPS-BoldMT" w:hAnsi="TimesNewRomanPS-BoldMT" w:cs="TimesNewRomanPS-BoldMT"/>
+                <w:b/>
+                <w:bCs/>
+              </w:rPr>
+            </w:pPr>
+            <w:r>
+              <w:lastRenderedPageBreak/>
+              <w:br w:type="page"/>
+            </w:r>
+            <w:r>
+              <w:br w:type="page"/>
+            </w:r>
+            <w:r>
+              <w:br w:type="page"/>
+            </w:r>
+            <w:r>
+              <w:rPr>
+                <w:rFonts w:ascii="TimesNewRomanPS-BoldMT" w:hAnsi="TimesNewRomanPS-BoldMT" w:cs="TimesNewRomanPS-BoldMT"/>
+                <w:b/>
+                <w:bCs/>
+              </w:rPr>
+              <w:t>Category</w:t>
+            </w:r>
+            <w:r>
+              <w:rPr>
+                <w:rFonts w:ascii="TimesNewRomanPS-BoldMT" w:hAnsi="TimesNewRomanPS-BoldMT" w:cs="TimesNewRomanPS-BoldMT"/>
+                <w:b/>
+                <w:bCs/>
+              </w:rPr>
+              <w:t xml:space="preserve"> (Possible Score)</w:t>
+            </w:r>
+          </w:p>
+        </w:tc>
+        <w:tc>
+          <w:tcPr>
+            <w:tcW w:w="1261" w:type="dxa"/>
+            <w:vAlign w:val="center"/>
+          </w:tcPr>
+          <w:p>
+            <w:pPr>
+              <w:autoSpaceDE w:val="0"/>
+              <w:autoSpaceDN w:val="0"/>
+              <w:adjustRightInd w:val="0"/>
+              <w:spacing w:after="0" w:line="240" w:lineRule="auto"/>
+              <w:jc w:val="center"/>
+              <w:rPr>
+                <w:rFonts w:ascii="TimesNewRomanPS-BoldMT" w:hAnsi="TimesNewRomanPS-BoldMT" w:cs="TimesNewRomanPS-BoldMT"/>
+                <w:b/>
+                <w:bCs/>
+              </w:rPr>
+            </w:pPr>
+            <w:r>
+              <w:rPr>
+                <w:rFonts w:ascii="TimesNewRomanPS-BoldMT" w:hAnsi="TimesNewRomanPS-BoldMT" w:cs="TimesNewRomanPS-BoldMT"/>
+                <w:b/>
+                <w:bCs/>
+              </w:rPr>
+              <w:t>No Evidence</w:t>
+            </w:r>
+          </w:p>
+        </w:tc>
+        <w:tc>
+          <w:tcPr>
+            <w:tcW w:w="1707" w:type="dxa"/>
+            <w:vAlign w:val="center"/>
+          </w:tcPr>
+          <w:p>
+            <w:pPr>
+              <w:autoSpaceDE w:val="0"/>
+              <w:autoSpaceDN w:val="0"/>
+              <w:adjustRightInd w:val="0"/>
+              <w:spacing w:after="0" w:line="240" w:lineRule="auto"/>
+              <w:jc w:val="center"/>
+              <w:rPr>
+                <w:rFonts w:ascii="TimesNewRomanPS-BoldMT" w:hAnsi="TimesNewRomanPS-BoldMT" w:cs="TimesNewRomanPS-BoldMT"/>
+                <w:b/>
+                <w:bCs/>
+              </w:rPr>
+            </w:pPr>
+            <w:r>
+              <w:rPr>
+                <w:rFonts w:ascii="TimesNewRomanPS-BoldMT" w:hAnsi="TimesNewRomanPS-BoldMT" w:cs="TimesNewRomanPS-BoldMT"/>
+                <w:b/>
+                <w:bCs/>
+              </w:rPr>
+              <w:t>Does not Meet Standard</w:t>
+            </w:r>
+          </w:p>
+        </w:tc>
+        <w:tc>
+          <w:tcPr>
+            <w:tcW w:w="2255" w:type="dxa"/>
+            <w:vAlign w:val="center"/>
+          </w:tcPr>
+          <w:p>
+            <w:pPr>
+              <w:autoSpaceDE w:val="0"/>
+              <w:autoSpaceDN w:val="0"/>
+              <w:adjustRightInd w:val="0"/>
+              <w:spacing w:after="0" w:line="240" w:lineRule="auto"/>
+              <w:jc w:val="center"/>
+              <w:rPr>
+                <w:rFonts w:ascii="TimesNewRomanPS-BoldMT" w:hAnsi="TimesNewRomanPS-BoldMT" w:cs="TimesNewRomanPS-BoldMT"/>
+                <w:b/>
+                <w:bCs/>
+              </w:rPr>
+            </w:pPr>
+            <w:r>
+              <w:rPr>
+                <w:rFonts w:ascii="TimesNewRomanPS-BoldMT" w:hAnsi="TimesNewRomanPS-BoldMT" w:cs="TimesNewRomanPS-BoldMT"/>
+                <w:b/>
+                <w:bCs/>
+              </w:rPr>
+              <w:t>Nearly Meets Standard</w:t>
+            </w:r>
+          </w:p>
+        </w:tc>
+        <w:tc>
+          <w:tcPr>
+            <w:tcW w:w="1889" w:type="dxa"/>
+            <w:vAlign w:val="center"/>
+          </w:tcPr>
+          <w:p>
+            <w:pPr>
+              <w:autoSpaceDE w:val="0"/>
+              <w:autoSpaceDN w:val="0"/>
+              <w:adjustRightInd w:val="0"/>
+              <w:spacing w:after="0" w:line="240" w:lineRule="auto"/>
+              <w:jc w:val="center"/>
+              <w:rPr>
+                <w:rFonts w:ascii="TimesNewRomanPS-BoldMT" w:hAnsi="TimesNewRomanPS-BoldMT" w:cs="TimesNewRomanPS-BoldMT"/>
+                <w:b/>
+                <w:bCs/>
+              </w:rPr>
+            </w:pPr>
+            <w:r>
+              <w:rPr>
+                <w:rFonts w:ascii="TimesNewRomanPS-BoldMT" w:hAnsi="TimesNewRomanPS-BoldMT" w:cs="TimesNewRomanPS-BoldMT"/>
+                <w:b/>
+                <w:bCs/>
+              </w:rPr>
+              <w:t>Meets Standard</w:t>
+            </w:r>
+          </w:p>
+        </w:tc>
+        <w:tc>
+          <w:tcPr>
+            <w:tcW w:w="2789" w:type="dxa"/>
+            <w:vAlign w:val="center"/>
+          </w:tcPr>
+          <w:p>
+            <w:pPr>
+              <w:autoSpaceDE w:val="0"/>
+              <w:autoSpaceDN w:val="0"/>
+              <w:adjustRightInd w:val="0"/>
+              <w:spacing w:after="0" w:line="240" w:lineRule="auto"/>
+              <w:jc w:val="center"/>
+              <w:rPr>
+                <w:rFonts w:ascii="TimesNewRomanPS-BoldMT" w:hAnsi="TimesNewRomanPS-BoldMT" w:cs="TimesNewRomanPS-BoldMT"/>
+                <w:b/>
+                <w:bCs/>
+              </w:rPr>
+            </w:pPr>
+            <w:r>
+              <w:rPr>
+                <w:rFonts w:ascii="TimesNewRomanPS-BoldMT" w:hAnsi="TimesNewRomanPS-BoldMT" w:cs="TimesNewRomanPS-BoldMT"/>
+                <w:b/>
+                <w:bCs/>
+              </w:rPr>
+              <w:t>Exceeds Standard</w:t>
+            </w:r>
+          </w:p>
+        </w:tc>
+        <w:tc>
+          <w:tcPr>
+            <w:tcW w:w="901" w:type="dxa"/>
+            <w:vAlign w:val="center"/>
+          </w:tcPr>
+          <w:p>
+            <w:pPr>
+              <w:autoSpaceDE w:val="0"/>
+              <w:autoSpaceDN w:val="0"/>
+              <w:adjustRightInd w:val="0"/>
+              <w:spacing w:after="0" w:line="240" w:lineRule="auto"/>
+              <w:jc w:val="center"/>
+              <w:rPr>
+                <w:rFonts w:ascii="TimesNewRomanPS-BoldMT" w:hAnsi="TimesNewRomanPS-BoldMT" w:cs="TimesNewRomanPS-BoldMT"/>
+                <w:b/>
+                <w:bCs/>
+              </w:rPr>
+            </w:pPr>
+            <w:r>
+              <w:rPr>
+                <w:rFonts w:ascii="TimesNewRomanPS-BoldMT" w:hAnsi="TimesNewRomanPS-BoldMT" w:cs="TimesNewRomanPS-BoldMT"/>
+                <w:b/>
+                <w:bCs/>
+              </w:rPr>
+              <w:t>Self-</w:t>
+            </w:r>
+            <w:r>
+              <w:rPr>
+                <w:rFonts w:ascii="TimesNewRomanPS-BoldMT" w:hAnsi="TimesNewRomanPS-BoldMT" w:cs="TimesNewRomanPS-BoldMT"/>
+                <w:b/>
+                <w:bCs/>
+              </w:rPr>
+              <w:t xml:space="preserve"> Score</w:t>
+            </w:r>
+          </w:p>
+        </w:tc>
+        <w:tc>
+          <w:tcPr>
+            <w:tcW w:w="1350" w:type="dxa"/>
+            <w:vAlign w:val="center"/>
+          </w:tcPr>
+          <w:p>
+            <w:pPr>
+              <w:autoSpaceDE w:val="0"/>
+              <w:autoSpaceDN w:val="0"/>
+              <w:adjustRightInd w:val="0"/>
+              <w:spacing w:after="0" w:line="240" w:lineRule="auto"/>
+              <w:jc w:val="center"/>
+              <w:rPr>
+                <w:rFonts w:ascii="TimesNewRomanPS-BoldMT" w:hAnsi="TimesNewRomanPS-BoldMT" w:cs="TimesNewRomanPS-BoldMT"/>
+                <w:b/>
+                <w:bCs/>
+              </w:rPr>
+            </w:pPr>
+            <w:r>
+              <w:rPr>
+                <w:rFonts w:ascii="TimesNewRomanPS-BoldMT" w:hAnsi="TimesNewRomanPS-BoldMT" w:cs="TimesNewRomanPS-BoldMT"/>
+                <w:b/>
+                <w:bCs/>
+              </w:rPr>
+              <w:t xml:space="preserve">Instructor </w:t>
+            </w:r>
+            <w:r>
+              <w:rPr>
+                <w:rFonts w:ascii="TimesNewRomanPS-BoldMT" w:hAnsi="TimesNewRomanPS-BoldMT" w:cs="TimesNewRomanPS-BoldMT"/>
+                <w:b/>
+                <w:bCs/>
+              </w:rPr>
+              <w:t>Score</w:t>
+            </w:r>
+          </w:p>
+        </w:tc>
+      </w:tr>
+      <w:tr>
+        <w:tc>
+          <w:tcPr>
+            <w:tcW w:w="1799" w:type="dxa"/>
+          </w:tcPr>
+          <w:p>
+            <w:pPr>
+              <w:autoSpaceDE w:val="0"/>
+              <w:autoSpaceDN w:val="0"/>
+              <w:adjustRightInd w:val="0"/>
+              <w:spacing w:after="0" w:line="240" w:lineRule="auto"/>
+              <w:jc w:val="center"/>
+              <w:rPr>
+                <w:rFonts w:ascii="TimesNewRomanPS-BoldMT" w:hAnsi="TimesNewRomanPS-BoldMT" w:cs="TimesNewRomanPS-BoldMT"/>
+                <w:b/>
+                <w:bCs/>
+              </w:rPr>
+            </w:pPr>
+            <w:r>
+              <w:br w:type="page"/>
+            </w:r>
+            <w:r>
+              <w:br w:type="page"/>
+            </w:r>
+            <w:r>
+              <w:rPr>
+                <w:rFonts w:ascii="TimesNewRomanPS-BoldMT" w:hAnsi="TimesNewRomanPS-BoldMT" w:cs="TimesNewRomanPS-BoldMT"/>
+                <w:b/>
+                <w:bCs/>
+              </w:rPr>
+              <w:t>Word Usage and Format</w:t>
+            </w:r>
+          </w:p>
+          <w:p>
+            <w:pPr>
+              <w:autoSpaceDE w:val="0"/>
+              <w:autoSpaceDN w:val="0"/>
+              <w:adjustRightInd w:val="0"/>
+              <w:spacing w:after="0" w:line="240" w:lineRule="auto"/>
+              <w:jc w:val="center"/>
+              <w:rPr>
+                <w:rFonts w:ascii="TimesNewRomanPS-BoldMT" w:hAnsi="TimesNewRomanPS-BoldMT" w:cs="TimesNewRomanPS-BoldMT"/>
+                <w:b/>
+                <w:bCs/>
+              </w:rPr>
+            </w:pPr>
+            <w:r>
+              <w:rPr>
+                <w:rFonts w:ascii="TimesNewRomanPS-BoldMT" w:hAnsi="TimesNewRomanPS-BoldMT" w:cs="TimesNewRomanPS-BoldMT"/>
+                <w:b/>
+                <w:bCs/>
+              </w:rPr>
+              <w:t>(15)</w:t>
+            </w:r>
+          </w:p>
+        </w:tc>
+        <w:tc>
+          <w:tcPr>
+            <w:tcW w:w="1261" w:type="dxa"/>
+            <w:tcBorders>
+              <w:right w:val="single" w:sz="4" w:space="0" w:color="auto"/>
+            </w:tcBorders>
+          </w:tcPr>
+          <w:p>
+            <w:pPr>
+              <w:autoSpaceDE w:val="0"/>
+              <w:autoSpaceDN w:val="0"/>
+              <w:adjustRightInd w:val="0"/>
+              <w:spacing w:after="0" w:line="240" w:lineRule="auto"/>
+              <w:rPr>
+                <w:rFonts w:ascii="TimesNewRomanPS-BoldMT" w:hAnsi="TimesNewRomanPS-BoldMT" w:cs="TimesNewRomanPS-BoldMT"/>
+                <w:bCs/>
+              </w:rPr>
+            </w:pPr>
+            <w:r>
+              <w:rPr>
+                <w:rFonts w:ascii="TimesNewRomanPSMT" w:hAnsi="TimesNewRomanPSMT" w:cs="TimesNewRomanPSMT"/>
+                <w:sz w:val="20"/>
+                <w:szCs w:val="20"/>
+              </w:rPr>
+              <w:t>Not applicable</w:t>
+            </w:r>
+          </w:p>
+        </w:tc>
+        <w:tc>
+          <w:tcPr>
+            <w:tcW w:w="1707" w:type="dxa"/>
+            <w:tcBorders>
+              <w:top w:val="single" w:sz="4" w:space="0" w:color="auto"/>
+              <w:left w:val="single" w:sz="4" w:space="0" w:color="auto"/>
+              <w:bottom w:val="single" w:sz="4" w:space="0" w:color="auto"/>
+              <w:right w:val="single" w:sz="4" w:space="0" w:color="auto"/>
+            </w:tcBorders>
+          </w:tcPr>
+          <w:p>
+            <w:pPr>
+              <w:autoSpaceDE w:val="0"/>
+              <w:autoSpaceDN w:val="0"/>
+              <w:adjustRightInd w:val="0"/>
+              <w:spacing w:after="0" w:line="240" w:lineRule="auto"/>
+              <w:rPr>
+                <w:rFonts w:ascii="TimesNewRomanPS-BoldMT" w:hAnsi="TimesNewRomanPS-BoldMT" w:cs="TimesNewRomanPS-BoldMT"/>
+                <w:bCs/>
+              </w:rPr>
+            </w:pPr>
+            <w:r>
+              <w:rPr>
+                <w:rFonts w:ascii="TimesNewRomanPSMT" w:hAnsi="TimesNewRomanPSMT" w:cs="TimesNewRomanPSMT"/>
+                <w:sz w:val="20"/>
+                <w:szCs w:val="20"/>
+              </w:rPr>
+              <w:t xml:space="preserve">Many, distracting </w:t>
+            </w:r>
+            <w:r>
+              <w:rPr>
+                <w:rFonts w:ascii="TimesNewRomanPSMT" w:hAnsi="TimesNewRomanPSMT" w:cs="TimesNewRomanPSMT"/>
+                <w:sz w:val="20"/>
+                <w:szCs w:val="20"/>
+              </w:rPr>
+              <w:t xml:space="preserve">errors in </w:t>
+            </w:r>
+            <w:r>
+              <w:rPr>
+                <w:rFonts w:ascii="TimesNewRomanPSMT" w:hAnsi="TimesNewRomanPSMT" w:cs="TimesNewRomanPSMT"/>
+                <w:sz w:val="20"/>
+                <w:szCs w:val="20"/>
+              </w:rPr>
+              <w:t>grammar, spelling,</w:t>
+            </w:r>
+            <w:r>
+              <w:rPr>
+                <w:rFonts w:ascii="TimesNewRomanPSMT" w:hAnsi="TimesNewRomanPSMT" w:cs="TimesNewRomanPSMT"/>
+                <w:sz w:val="20"/>
+                <w:szCs w:val="20"/>
+              </w:rPr>
+              <w:t xml:space="preserve"> sentence structure, word usage</w:t>
+            </w:r>
+            <w:r>
+              <w:rPr>
+                <w:rFonts w:ascii="TimesNewRomanPSMT" w:hAnsi="TimesNewRomanPSMT" w:cs="TimesNewRomanPSMT"/>
+                <w:sz w:val="20"/>
+                <w:szCs w:val="20"/>
+              </w:rPr>
+              <w:t>, significant figures, tables, and figures</w:t>
+            </w:r>
+            <w:r>
+              <w:rPr>
+                <w:rFonts w:ascii="TimesNewRomanPSMT" w:hAnsi="TimesNewRomanPSMT" w:cs="TimesNewRomanPSMT"/>
+                <w:sz w:val="20"/>
+                <w:szCs w:val="20"/>
+              </w:rPr>
+              <w:t xml:space="preserve">. Unacceptable at the </w:t>
+            </w:r>
+            <w:r>
+              <w:rPr>
+                <w:rFonts w:ascii="TimesNewRomanPSMT" w:hAnsi="TimesNewRomanPSMT" w:cs="TimesNewRomanPSMT"/>
+                <w:sz w:val="20"/>
+                <w:szCs w:val="20"/>
+              </w:rPr>
+              <w:t>graduate</w:t>
+            </w:r>
+            <w:r>
+              <w:rPr>
+                <w:rFonts w:ascii="TimesNewRomanPSMT" w:hAnsi="TimesNewRomanPSMT" w:cs="TimesNewRomanPSMT"/>
+                <w:sz w:val="20"/>
+                <w:szCs w:val="20"/>
+              </w:rPr>
+              <w:t xml:space="preserve"> level.</w:t>
+            </w:r>
+            <w:r>
+              <w:rPr>
+                <w:rFonts w:ascii="TimesNewRomanPSMT" w:hAnsi="TimesNewRomanPSMT" w:cs="TimesNewRomanPSMT"/>
+                <w:sz w:val="20"/>
+                <w:szCs w:val="20"/>
+              </w:rPr>
+              <w:t xml:space="preserve">   </w:t>
+            </w:r>
+            <w:r>
+              <w:rPr>
+                <w:bdr w:val="single" w:sz="4" w:space="0" w:color="auto"/>
+              </w:rPr>
+              <w:t>1 – 8</w:t>
+            </w:r>
+          </w:p>
+        </w:tc>
+        <w:tc>
+          <w:tcPr>
+            <w:tcW w:w="2255" w:type="dxa"/>
+            <w:tcBorders>
+              <w:left w:val="single" w:sz="4" w:space="0" w:color="auto"/>
+            </w:tcBorders>
+          </w:tcPr>
+          <w:p>
+            <w:pPr>
+              <w:autoSpaceDE w:val="0"/>
+              <w:autoSpaceDN w:val="0"/>
+              <w:adjustRightInd w:val="0"/>
+              <w:spacing w:after="0" w:line="240" w:lineRule="auto"/>
+              <w:rPr>
+                <w:rFonts w:ascii="TimesNewRomanPSMT" w:hAnsi="TimesNewRomanPSMT" w:cs="TimesNewRomanPSMT"/>
+                <w:sz w:val="20"/>
+                <w:szCs w:val="20"/>
+              </w:rPr>
+            </w:pPr>
+            <w:r>
+              <w:rPr>
+                <w:rFonts w:ascii="TimesNewRomanPSMT" w:hAnsi="TimesNewRomanPSMT" w:cs="TimesNewRomanPSMT"/>
+                <w:sz w:val="20"/>
+                <w:szCs w:val="20"/>
+              </w:rPr>
+              <w:t>With some grammatical errors.</w:t>
+            </w:r>
+            <w:r>
+              <w:rPr>
+                <w:rFonts w:ascii="TimesNewRomanPSMT" w:hAnsi="TimesNewRomanPSMT" w:cs="TimesNewRomanPSMT"/>
+                <w:sz w:val="20"/>
+                <w:szCs w:val="20"/>
+              </w:rPr>
+              <w:t xml:space="preserve"> </w:t>
+            </w:r>
+            <w:r>
+              <w:rPr>
+                <w:rFonts w:ascii="TimesNewRomanPSMT" w:hAnsi="TimesNewRomanPSMT" w:cs="TimesNewRomanPSMT"/>
+                <w:sz w:val="20"/>
+                <w:szCs w:val="20"/>
+              </w:rPr>
+              <w:t>Figures</w:t>
+            </w:r>
+            <w:r>
+              <w:rPr>
+                <w:rFonts w:ascii="TimesNewRomanPSMT" w:hAnsi="TimesNewRomanPSMT" w:cs="TimesNewRomanPSMT"/>
+                <w:sz w:val="20"/>
+                <w:szCs w:val="20"/>
+              </w:rPr>
+              <w:t xml:space="preserve"> are too small and/or under-labeled, although they are usually of acceptable quality and focus. </w:t>
+            </w:r>
+            <w:r>
+              <w:rPr>
+                <w:rFonts w:ascii="TimesNewRomanPSMT" w:hAnsi="TimesNewRomanPSMT" w:cs="TimesNewRomanPSMT"/>
+                <w:sz w:val="20"/>
+                <w:szCs w:val="20"/>
+              </w:rPr>
+              <w:t>Incoherent tables.</w:t>
+            </w:r>
+            <w:r>
+              <w:rPr>
+                <w:rFonts w:ascii="TimesNewRomanPSMT" w:hAnsi="TimesNewRomanPSMT" w:cs="TimesNewRomanPSMT"/>
+                <w:sz w:val="20"/>
+                <w:szCs w:val="20"/>
+              </w:rPr>
+              <w:t xml:space="preserve"> </w:t>
+            </w:r>
+            <w:r>
+              <w:rPr>
+                <w:rFonts w:ascii="TimesNewRomanPSMT" w:hAnsi="TimesNewRomanPSMT" w:cs="TimesNewRomanPSMT"/>
+                <w:sz w:val="20"/>
+                <w:szCs w:val="20"/>
+              </w:rPr>
+              <w:t xml:space="preserve">Inconsistent fonts and headings. </w:t>
+            </w:r>
+            <w:r>
+              <w:rPr>
+                <w:rFonts w:ascii="TimesNewRomanPSMT" w:hAnsi="TimesNewRomanPSMT" w:cs="TimesNewRomanPSMT"/>
+                <w:sz w:val="20"/>
+                <w:szCs w:val="20"/>
+              </w:rPr>
+              <w:t>Could be improved by being more meticulous.</w:t>
+            </w:r>
+          </w:p>
+          <w:p>
+            <w:pPr>
+              <w:autoSpaceDE w:val="0"/>
+              <w:autoSpaceDN w:val="0"/>
+              <w:adjustRightInd w:val="0"/>
+              <w:spacing w:after="0" w:line="240" w:lineRule="auto"/>
+              <w:jc w:val="center"/>
+              <w:rPr>
+                <w:rFonts w:ascii="TimesNewRomanPS-BoldMT" w:hAnsi="TimesNewRomanPS-BoldMT" w:cs="TimesNewRomanPS-BoldMT"/>
+                <w:bCs/>
+              </w:rPr>
+            </w:pPr>
+            <w:r>
+              <w:rPr>
+                <w:rFonts w:ascii="TimesNewRomanPSMT" w:hAnsi="TimesNewRomanPSMT" w:cs="TimesNewRomanPSMT"/>
+                <w:sz w:val="20"/>
+                <w:szCs w:val="20"/>
+                <w:bdr w:val="single" w:sz="4" w:space="0" w:color="auto"/>
+              </w:rPr>
+              <w:t xml:space="preserve">9 </w:t>
+            </w:r>
+            <w:r>
+              <w:rPr>
+                <w:rFonts w:ascii="TimesNewRomanPSMT" w:hAnsi="TimesNewRomanPSMT" w:cs="TimesNewRomanPSMT"/>
+                <w:sz w:val="20"/>
+                <w:szCs w:val="20"/>
+                <w:bdr w:val="single" w:sz="4" w:space="0" w:color="auto"/>
+              </w:rPr>
+              <w:t>–</w:t>
+            </w:r>
+            <w:r>
+              <w:rPr>
+                <w:rFonts w:ascii="TimesNewRomanPSMT" w:hAnsi="TimesNewRomanPSMT" w:cs="TimesNewRomanPSMT"/>
+                <w:sz w:val="20"/>
+                <w:szCs w:val="20"/>
+                <w:bdr w:val="single" w:sz="4" w:space="0" w:color="auto"/>
+              </w:rPr>
+              <w:t xml:space="preserve"> 11</w:t>
+            </w:r>
+          </w:p>
+        </w:tc>
+        <w:tc>
+          <w:tcPr>
+            <w:tcW w:w="1889" w:type="dxa"/>
+          </w:tcPr>
+          <w:p>
+            <w:pPr>
+              <w:autoSpaceDE w:val="0"/>
+              <w:autoSpaceDN w:val="0"/>
+              <w:adjustRightInd w:val="0"/>
+              <w:spacing w:after="0" w:line="240" w:lineRule="auto"/>
+              <w:rPr>
+                <w:rFonts w:ascii="TimesNewRomanPSMT" w:hAnsi="TimesNewRomanPSMT" w:cs="TimesNewRomanPSMT"/>
+                <w:sz w:val="20"/>
+                <w:szCs w:val="20"/>
+              </w:rPr>
+            </w:pPr>
+            <w:r>
+              <w:rPr>
+                <w:rFonts w:ascii="TimesNewRomanPSMT" w:hAnsi="TimesNewRomanPSMT" w:cs="TimesNewRomanPSMT"/>
+                <w:sz w:val="20"/>
+                <w:szCs w:val="20"/>
+              </w:rPr>
+              <w:t xml:space="preserve">Almost no errors in punctuation, capitalization, spelling, sentence </w:t>
+            </w:r>
+            <w:r>
+              <w:rPr>
+                <w:rFonts w:ascii="TimesNewRomanPSMT" w:hAnsi="TimesNewRomanPSMT" w:cs="TimesNewRomanPSMT"/>
+                <w:sz w:val="20"/>
+                <w:szCs w:val="20"/>
+              </w:rPr>
+              <w:t xml:space="preserve">structure, </w:t>
+            </w:r>
+            <w:r>
+              <w:rPr>
+                <w:rFonts w:ascii="TimesNewRomanPSMT" w:hAnsi="TimesNewRomanPSMT" w:cs="TimesNewRomanPSMT"/>
+                <w:sz w:val="20"/>
+                <w:szCs w:val="20"/>
+              </w:rPr>
+              <w:t>word usage</w:t>
+            </w:r>
+            <w:r>
+              <w:rPr>
+                <w:rFonts w:ascii="TimesNewRomanPSMT" w:hAnsi="TimesNewRomanPSMT" w:cs="TimesNewRomanPSMT"/>
+                <w:sz w:val="20"/>
+                <w:szCs w:val="20"/>
+              </w:rPr>
+              <w:t>, significant figures, and presentation of figures and tables</w:t>
+            </w:r>
+            <w:r>
+              <w:rPr>
+                <w:rFonts w:ascii="TimesNewRomanPSMT" w:hAnsi="TimesNewRomanPSMT" w:cs="TimesNewRomanPSMT"/>
+                <w:sz w:val="20"/>
+                <w:szCs w:val="20"/>
+              </w:rPr>
+              <w:t xml:space="preserve">. </w:t>
+            </w:r>
+            <w:r>
+              <w:rPr>
+                <w:rFonts w:ascii="TimesNewRomanPSMT" w:hAnsi="TimesNewRomanPSMT" w:cs="TimesNewRomanPSMT"/>
+                <w:sz w:val="20"/>
+                <w:szCs w:val="20"/>
+              </w:rPr>
+              <w:t>No broken hyperlinks.</w:t>
+            </w:r>
+          </w:p>
+          <w:p>
+            <w:pPr>
+              <w:autoSpaceDE w:val="0"/>
+              <w:autoSpaceDN w:val="0"/>
+              <w:adjustRightInd w:val="0"/>
+              <w:spacing w:after="0" w:line="240" w:lineRule="auto"/>
+              <w:jc w:val="center"/>
+              <w:rPr>
+                <w:rFonts w:ascii="TimesNewRomanPS-BoldMT" w:hAnsi="TimesNewRomanPS-BoldMT" w:cs="TimesNewRomanPS-BoldMT"/>
+                <w:bCs/>
+              </w:rPr>
+            </w:pPr>
+            <w:r>
+              <w:rPr>
+                <w:rFonts w:ascii="TimesNewRomanPSMT" w:hAnsi="TimesNewRomanPSMT" w:cs="TimesNewRomanPSMT"/>
+                <w:sz w:val="20"/>
+                <w:szCs w:val="20"/>
+                <w:bdr w:val="single" w:sz="4" w:space="0" w:color="auto"/>
+              </w:rPr>
+              <w:t xml:space="preserve">12 </w:t>
+            </w:r>
+            <w:r>
+              <w:rPr>
+                <w:rFonts w:ascii="TimesNewRomanPSMT" w:hAnsi="TimesNewRomanPSMT" w:cs="TimesNewRomanPSMT"/>
+                <w:sz w:val="20"/>
+                <w:szCs w:val="20"/>
+                <w:bdr w:val="single" w:sz="4" w:space="0" w:color="auto"/>
+              </w:rPr>
+              <w:t>–</w:t>
+            </w:r>
+            <w:r>
+              <w:rPr>
+                <w:rFonts w:ascii="TimesNewRomanPSMT" w:hAnsi="TimesNewRomanPSMT" w:cs="TimesNewRomanPSMT"/>
+                <w:sz w:val="20"/>
+                <w:szCs w:val="20"/>
+                <w:bdr w:val="single" w:sz="4" w:space="0" w:color="auto"/>
+              </w:rPr>
+              <w:t xml:space="preserve"> 13</w:t>
+            </w:r>
+          </w:p>
+        </w:tc>
+        <w:tc>
+          <w:tcPr>
+            <w:tcW w:w="2789" w:type="dxa"/>
+          </w:tcPr>
+          <w:p>
+            <w:pPr>
+              <w:autoSpaceDE w:val="0"/>
+              <w:autoSpaceDN w:val="0"/>
+              <w:adjustRightInd w:val="0"/>
+              <w:spacing w:after="0" w:line="240" w:lineRule="auto"/>
+              <w:rPr>
+                <w:rFonts w:ascii="TimesNewRomanPS-BoldMT" w:hAnsi="TimesNewRomanPS-BoldMT" w:cs="TimesNewRomanPS-BoldMT"/>
+                <w:bCs/>
+              </w:rPr>
+            </w:pPr>
+            <w:r>
+              <w:rPr>
+                <w:rFonts w:ascii="TimesNewRomanPSMT" w:hAnsi="TimesNewRomanPSMT" w:cs="TimesNewRomanPSMT"/>
+                <w:sz w:val="20"/>
+                <w:szCs w:val="20"/>
+              </w:rPr>
+              <w:t xml:space="preserve">Punctuation, capitalization, spelling, sentence </w:t>
+            </w:r>
+            <w:r>
+              <w:rPr>
+                <w:rFonts w:ascii="TimesNewRomanPSMT" w:hAnsi="TimesNewRomanPSMT" w:cs="TimesNewRomanPSMT"/>
+                <w:sz w:val="20"/>
+                <w:szCs w:val="20"/>
+              </w:rPr>
+              <w:t xml:space="preserve">structure, </w:t>
+            </w:r>
+            <w:r>
+              <w:rPr>
+                <w:rFonts w:ascii="TimesNewRomanPSMT" w:hAnsi="TimesNewRomanPSMT" w:cs="TimesNewRomanPSMT"/>
+                <w:sz w:val="20"/>
+                <w:szCs w:val="20"/>
+              </w:rPr>
+              <w:t>word usage</w:t>
+            </w:r>
+            <w:r>
+              <w:rPr>
+                <w:rFonts w:ascii="TimesNewRomanPSMT" w:hAnsi="TimesNewRomanPSMT" w:cs="TimesNewRomanPSMT"/>
+                <w:sz w:val="20"/>
+                <w:szCs w:val="20"/>
+              </w:rPr>
+              <w:t>, and significant figures</w:t>
+            </w:r>
+            <w:r>
+              <w:rPr>
+                <w:rFonts w:ascii="TimesNewRomanPSMT" w:hAnsi="TimesNewRomanPSMT" w:cs="TimesNewRomanPSMT"/>
+                <w:sz w:val="20"/>
+                <w:szCs w:val="20"/>
+              </w:rPr>
+              <w:t xml:space="preserve"> all correct. Clear</w:t>
+            </w:r>
+            <w:r>
+              <w:rPr>
+                <w:rFonts w:ascii="TimesNewRomanPSMT" w:hAnsi="TimesNewRomanPSMT" w:cs="TimesNewRomanPSMT"/>
+                <w:sz w:val="20"/>
+                <w:szCs w:val="20"/>
+              </w:rPr>
+              <w:t>, consistent</w:t>
+            </w:r>
+            <w:r>
+              <w:rPr>
+                <w:rFonts w:ascii="TimesNewRomanPSMT" w:hAnsi="TimesNewRomanPSMT" w:cs="TimesNewRomanPSMT"/>
+                <w:sz w:val="20"/>
+                <w:szCs w:val="20"/>
+              </w:rPr>
+              <w:t xml:space="preserve"> fonts</w:t>
+            </w:r>
+            <w:r>
+              <w:rPr>
+                <w:rFonts w:ascii="TimesNewRomanPSMT" w:hAnsi="TimesNewRomanPSMT" w:cs="TimesNewRomanPSMT"/>
+                <w:sz w:val="20"/>
+                <w:szCs w:val="20"/>
+              </w:rPr>
+              <w:t xml:space="preserve"> and headings</w:t>
+            </w:r>
+            <w:r>
+              <w:rPr>
+                <w:rFonts w:ascii="TimesNewRomanPSMT" w:hAnsi="TimesNewRomanPSMT" w:cs="TimesNewRomanPSMT"/>
+                <w:sz w:val="20"/>
+                <w:szCs w:val="20"/>
+              </w:rPr>
+              <w:t xml:space="preserve">. Good </w:t>
+            </w:r>
+            <w:r>
+              <w:rPr>
+                <w:rFonts w:ascii="TimesNewRomanPSMT" w:hAnsi="TimesNewRomanPSMT" w:cs="TimesNewRomanPSMT"/>
+                <w:sz w:val="20"/>
+                <w:szCs w:val="20"/>
+              </w:rPr>
+              <w:t>wiki</w:t>
+            </w:r>
+            <w:r>
+              <w:rPr>
+                <w:rFonts w:ascii="TimesNewRomanPSMT" w:hAnsi="TimesNewRomanPSMT" w:cs="TimesNewRomanPSMT"/>
+                <w:sz w:val="20"/>
+                <w:szCs w:val="20"/>
+              </w:rPr>
+              <w:t xml:space="preserve"> processing skills. </w:t>
+            </w:r>
+            <w:r>
+              <w:rPr>
+                <w:rFonts w:ascii="TimesNewRomanPSMT" w:hAnsi="TimesNewRomanPSMT" w:cs="TimesNewRomanPSMT"/>
+                <w:sz w:val="20"/>
+                <w:szCs w:val="20"/>
+              </w:rPr>
+              <w:t xml:space="preserve">Figures and tables presented in correct format. No broken or empty hyperlinks.    </w:t>
+            </w:r>
+            <w:r>
+              <w:rPr>
+                <w:rFonts w:ascii="TimesNewRomanPSMT" w:hAnsi="TimesNewRomanPSMT" w:cs="TimesNewRomanPSMT"/>
+                <w:sz w:val="20"/>
+                <w:szCs w:val="20"/>
+                <w:bdr w:val="single" w:sz="4" w:space="0" w:color="auto"/>
+              </w:rPr>
+              <w:t>14 - 15</w:t>
+            </w:r>
+          </w:p>
+        </w:tc>
+        <w:tc>
+          <w:tcPr>
+            <w:tcW w:w="901" w:type="dxa"/>
+          </w:tcPr>
+          <w:p>
+            <w:pPr>
+              <w:autoSpaceDE w:val="0"/>
+              <w:autoSpaceDN w:val="0"/>
+              <w:adjustRightInd w:val="0"/>
+              <w:spacing w:after="0" w:line="240" w:lineRule="auto"/>
+              <w:jc w:val="center"/>
+              <w:rPr>
+                <w:rFonts w:ascii="TimesNewRomanPS-BoldMT" w:hAnsi="TimesNewRomanPS-BoldMT" w:cs="TimesNewRomanPS-BoldMT"/>
+                <w:bCs/>
+              </w:rPr>
+            </w:pPr>
+            <w:r>
+              <w:rPr>
+                <w:rFonts w:ascii="TimesNewRomanPS-BoldMT" w:hAnsi="TimesNewRomanPS-BoldMT" w:cs="TimesNewRomanPS-BoldMT"/>
+                <w:bCs/>
+              </w:rPr>
+              <w:t>13</w:t>
+            </w:r>
+          </w:p>
+        </w:tc>
+        <w:tc>
+          <w:tcPr>
+            <w:tcW w:w="1350" w:type="dxa"/>
+          </w:tcPr>
+          <w:p>
+            <w:pPr>
+              <w:autoSpaceDE w:val="0"/>
+              <w:autoSpaceDN w:val="0"/>
+              <w:adjustRightInd w:val="0"/>
+              <w:spacing w:after="0" w:line="240" w:lineRule="auto"/>
+              <w:jc w:val="center"/>
+              <w:rPr>
+                <w:rFonts w:ascii="TimesNewRomanPS-BoldMT" w:hAnsi="TimesNewRomanPS-BoldMT" w:cs="TimesNewRomanPS-BoldMT"/>
+                <w:bCs/>
+              </w:rPr>
+            </w:pPr>
+          </w:p>
+        </w:tc>
+      </w:tr>
+      <w:tr>
+        <w:tc>
+          <w:tcPr>
+            <w:tcW w:w="1799" w:type="dxa"/>
+          </w:tcPr>
+          <w:p>
+            <w:pPr>
+              <w:autoSpaceDE w:val="0"/>
+              <w:autoSpaceDN w:val="0"/>
+              <w:adjustRightInd w:val="0"/>
+              <w:spacing w:after="0" w:line="240" w:lineRule="auto"/>
+              <w:jc w:val="center"/>
+              <w:rPr>
+                <w:rFonts w:ascii="TimesNewRomanPS-BoldMT" w:hAnsi="TimesNewRomanPS-BoldMT" w:cs="TimesNewRomanPS-BoldMT"/>
+                <w:b/>
+                <w:bCs/>
+              </w:rPr>
+            </w:pPr>
+            <w:r>
+              <w:rPr>
+                <w:rFonts w:ascii="TimesNewRomanPS-BoldMT" w:hAnsi="TimesNewRomanPS-BoldMT" w:cs="TimesNewRomanPS-BoldMT"/>
+                <w:b/>
+                <w:bCs/>
+              </w:rPr>
+              <w:t>Conclusion</w:t>
+            </w:r>
+            <w:r>
+              <w:rPr>
+                <w:rFonts w:ascii="TimesNewRomanPS-BoldMT" w:hAnsi="TimesNewRomanPS-BoldMT" w:cs="TimesNewRomanPS-BoldMT"/>
+                <w:b/>
+                <w:bCs/>
+              </w:rPr>
+              <w:t>s</w:t>
+            </w:r>
+          </w:p>
+          <w:p>
+            <w:pPr>
+              <w:autoSpaceDE w:val="0"/>
+              <w:autoSpaceDN w:val="0"/>
+              <w:adjustRightInd w:val="0"/>
+              <w:spacing w:after="0" w:line="240" w:lineRule="auto"/>
+              <w:jc w:val="center"/>
+              <w:rPr>
+                <w:rFonts w:ascii="TimesNewRomanPS-BoldMT" w:hAnsi="TimesNewRomanPS-BoldMT" w:cs="TimesNewRomanPS-BoldMT"/>
+                <w:b/>
+                <w:bCs/>
+              </w:rPr>
+            </w:pPr>
+            <w:r>
+              <w:rPr>
+                <w:rFonts w:ascii="TimesNewRomanPS-BoldMT" w:hAnsi="TimesNewRomanPS-BoldMT" w:cs="TimesNewRomanPS-BoldMT"/>
+                <w:b/>
+                <w:bCs/>
+              </w:rPr>
+              <w:t>(10)</w:t>
+            </w:r>
+          </w:p>
+        </w:tc>
+        <w:tc>
+          <w:tcPr>
+            <w:tcW w:w="1261" w:type="dxa"/>
+          </w:tcPr>
+          <w:p>
+            <w:pPr>
+              <w:autoSpaceDE w:val="0"/>
+              <w:autoSpaceDN w:val="0"/>
+              <w:adjustRightInd w:val="0"/>
+              <w:spacing w:after="0" w:line="240" w:lineRule="auto"/>
+              <w:rPr>
+                <w:rFonts w:ascii="TimesNewRomanPSMT" w:hAnsi="TimesNewRomanPSMT" w:cs="TimesNewRomanPSMT"/>
+                <w:sz w:val="20"/>
+                <w:szCs w:val="20"/>
+              </w:rPr>
+            </w:pPr>
+            <w:r>
+              <w:rPr>
+                <w:rFonts w:ascii="TimesNewRomanPSMT" w:hAnsi="TimesNewRomanPSMT" w:cs="TimesNewRomanPSMT"/>
+                <w:sz w:val="20"/>
+                <w:szCs w:val="20"/>
+              </w:rPr>
+              <w:t>Absent</w:t>
+            </w:r>
+          </w:p>
+          <w:p>
+            <w:pPr>
+              <w:autoSpaceDE w:val="0"/>
+              <w:autoSpaceDN w:val="0"/>
+              <w:adjustRightInd w:val="0"/>
+              <w:spacing w:after="0" w:line="240" w:lineRule="auto"/>
+              <w:rPr>
+                <w:rFonts w:ascii="TimesNewRomanPSMT" w:hAnsi="TimesNewRomanPSMT" w:cs="TimesNewRomanPSMT"/>
+                <w:sz w:val="20"/>
+                <w:szCs w:val="20"/>
+              </w:rPr>
+            </w:pPr>
+          </w:p>
+          <w:p>
+            <w:pPr>
+              <w:pStyle w:val="PointValue"/>
+            </w:pPr>
+            <w:r>
+              <w:t>0</w:t>
+            </w:r>
+          </w:p>
+        </w:tc>
+        <w:tc>
+          <w:tcPr>
+            <w:tcW w:w="1707" w:type="dxa"/>
+          </w:tcPr>
+          <w:p>
+            <w:pPr>
+              <w:autoSpaceDE w:val="0"/>
+              <w:autoSpaceDN w:val="0"/>
+              <w:adjustRightInd w:val="0"/>
+              <w:spacing w:after="0" w:line="240" w:lineRule="auto"/>
+              <w:rPr>
+                <w:rFonts w:ascii="TimesNewRomanPS-BoldMT" w:hAnsi="TimesNewRomanPS-BoldMT" w:cs="TimesNewRomanPS-BoldMT"/>
+              </w:rPr>
+            </w:pPr>
+            <w:r>
+              <w:rPr>
+                <w:rFonts w:ascii="TimesNewRomanPSMT" w:hAnsi="TimesNewRomanPSMT" w:cs="TimesNewRomanPSMT"/>
+                <w:sz w:val="20"/>
+                <w:szCs w:val="20"/>
+              </w:rPr>
+              <w:t xml:space="preserve">Incomplete and/or </w:t>
+            </w:r>
+            <w:r>
+              <w:rPr>
+                <w:rFonts w:ascii="TimesNewRomanPSMT" w:hAnsi="TimesNewRomanPSMT" w:cs="TimesNewRomanPSMT"/>
+                <w:sz w:val="20"/>
+                <w:szCs w:val="20"/>
+              </w:rPr>
+              <w:t xml:space="preserve">not </w:t>
+            </w:r>
+            <w:r>
+              <w:rPr>
+                <w:rFonts w:ascii="TimesNewRomanPSMT" w:hAnsi="TimesNewRomanPSMT" w:cs="TimesNewRomanPSMT"/>
+                <w:sz w:val="20"/>
+                <w:szCs w:val="20"/>
+              </w:rPr>
+              <w:t>focused.</w:t>
+            </w:r>
+            <w:r>
+              <w:rPr>
+                <w:rFonts w:ascii="TimesNewRomanPSMT" w:hAnsi="TimesNewRomanPSMT" w:cs="TimesNewRomanPSMT"/>
+                <w:sz w:val="20"/>
+                <w:szCs w:val="20"/>
+              </w:rPr>
+              <w:t xml:space="preserve">  </w:t>
+            </w:r>
+            <w:r>
+              <w:rPr>
+                <w:bdr w:val="single" w:sz="4" w:space="0" w:color="auto"/>
+              </w:rPr>
+              <w:t>4 - 6</w:t>
+            </w:r>
+            <w:r>
+              <w:t xml:space="preserve"> </w:t>
+            </w:r>
+          </w:p>
+        </w:tc>
+        <w:tc>
+          <w:tcPr>
+            <w:tcW w:w="2255" w:type="dxa"/>
+          </w:tcPr>
+          <w:p>
+            <w:pPr>
+              <w:autoSpaceDE w:val="0"/>
+              <w:autoSpaceDN w:val="0"/>
+              <w:adjustRightInd w:val="0"/>
+              <w:spacing w:after="0" w:line="240" w:lineRule="auto"/>
+            </w:pPr>
+            <w:r>
+              <w:rPr>
+                <w:rFonts w:ascii="TimesNewRomanPSMT" w:hAnsi="TimesNewRomanPSMT" w:cs="TimesNewRomanPSMT"/>
+                <w:sz w:val="20"/>
+                <w:szCs w:val="20"/>
+              </w:rPr>
+              <w:t>The conclusion does n</w:t>
+            </w:r>
+            <w:r>
+              <w:rPr>
+                <w:rFonts w:ascii="TimesNewRomanPSMT" w:hAnsi="TimesNewRomanPSMT" w:cs="TimesNewRomanPSMT"/>
+                <w:sz w:val="20"/>
+                <w:szCs w:val="20"/>
+              </w:rPr>
+              <w:t>ot adequately restate the main findings</w:t>
+            </w:r>
+            <w:r>
+              <w:rPr>
+                <w:rFonts w:ascii="TimesNewRomanPSMT" w:hAnsi="TimesNewRomanPSMT" w:cs="TimesNewRomanPSMT"/>
+                <w:sz w:val="20"/>
+                <w:szCs w:val="20"/>
+              </w:rPr>
+              <w:t xml:space="preserve">. </w:t>
+            </w:r>
+            <w:r>
+              <w:rPr>
+                <w:bdr w:val="single" w:sz="4" w:space="0" w:color="auto"/>
+              </w:rPr>
+              <w:t>7</w:t>
+            </w:r>
+          </w:p>
+        </w:tc>
+        <w:tc>
+          <w:tcPr>
+            <w:tcW w:w="1889" w:type="dxa"/>
+          </w:tcPr>
+          <w:p>
+            <w:pPr>
+              <w:autoSpaceDE w:val="0"/>
+              <w:autoSpaceDN w:val="0"/>
+              <w:adjustRightInd w:val="0"/>
+              <w:spacing w:after="0" w:line="240" w:lineRule="auto"/>
+            </w:pPr>
+            <w:r>
+              <w:rPr>
+                <w:rFonts w:ascii="TimesNewRomanPSMT" w:hAnsi="TimesNewRomanPSMT" w:cs="TimesNewRomanPSMT"/>
+                <w:sz w:val="20"/>
+                <w:szCs w:val="20"/>
+              </w:rPr>
+              <w:t xml:space="preserve">The conclusion restates the main </w:t>
+            </w:r>
+            <w:r>
+              <w:rPr>
+                <w:rFonts w:ascii="TimesNewRomanPSMT" w:hAnsi="TimesNewRomanPSMT" w:cs="TimesNewRomanPSMT"/>
+                <w:sz w:val="20"/>
+                <w:szCs w:val="20"/>
+              </w:rPr>
+              <w:t>findings</w:t>
+            </w:r>
+            <w:r>
+              <w:rPr>
+                <w:rFonts w:ascii="TimesNewRomanPSMT" w:hAnsi="TimesNewRomanPSMT" w:cs="TimesNewRomanPSMT"/>
+                <w:sz w:val="20"/>
+                <w:szCs w:val="20"/>
+              </w:rPr>
+              <w:t xml:space="preserve">. </w:t>
+            </w:r>
+            <w:r>
+              <w:rPr>
+                <w:bdr w:val="single" w:sz="4" w:space="0" w:color="auto"/>
+              </w:rPr>
+              <w:t>8</w:t>
+            </w:r>
+          </w:p>
+        </w:tc>
+        <w:tc>
+          <w:tcPr>
+            <w:tcW w:w="2789" w:type="dxa"/>
+          </w:tcPr>
+          <w:p>
+            <w:pPr>
+              <w:autoSpaceDE w:val="0"/>
+              <w:autoSpaceDN w:val="0"/>
+              <w:adjustRightInd w:val="0"/>
+              <w:spacing w:after="0" w:line="240" w:lineRule="auto"/>
+              <w:rPr>
+                <w:rFonts w:ascii="TimesNewRomanPS-BoldMT" w:hAnsi="TimesNewRomanPS-BoldMT" w:cs="TimesNewRomanPS-BoldMT"/>
+                <w:bCs/>
+              </w:rPr>
+            </w:pPr>
+            <w:r>
+              <w:rPr>
+                <w:rFonts w:ascii="TimesNewRomanPSMT" w:hAnsi="TimesNewRomanPSMT" w:cs="TimesNewRomanPSMT"/>
+                <w:sz w:val="20"/>
+                <w:szCs w:val="20"/>
+              </w:rPr>
+              <w:t xml:space="preserve">Effectively </w:t>
+            </w:r>
+            <w:r>
+              <w:rPr>
+                <w:rFonts w:ascii="TimesNewRomanPSMT" w:hAnsi="TimesNewRomanPSMT" w:cs="TimesNewRomanPSMT"/>
+                <w:sz w:val="20"/>
+                <w:szCs w:val="20"/>
+              </w:rPr>
+              <w:t xml:space="preserve">restates the </w:t>
+            </w:r>
+            <w:r>
+              <w:rPr>
+                <w:rFonts w:ascii="TimesNewRomanPSMT" w:hAnsi="TimesNewRomanPSMT" w:cs="TimesNewRomanPSMT"/>
+                <w:sz w:val="20"/>
+                <w:szCs w:val="20"/>
+              </w:rPr>
+              <w:t>main findings</w:t>
+            </w:r>
+            <w:r>
+              <w:rPr>
+                <w:rFonts w:ascii="TimesNewRomanPSMT" w:hAnsi="TimesNewRomanPSMT" w:cs="TimesNewRomanPSMT"/>
+                <w:sz w:val="20"/>
+                <w:szCs w:val="20"/>
+              </w:rPr>
+              <w:t xml:space="preserve"> </w:t>
+            </w:r>
+            <w:r>
+              <w:rPr>
+                <w:rFonts w:ascii="TimesNewRomanPSMT" w:hAnsi="TimesNewRomanPSMT" w:cs="TimesNewRomanPSMT"/>
+                <w:sz w:val="20"/>
+                <w:szCs w:val="20"/>
+              </w:rPr>
+              <w:t>and recommendations to solve the problem</w:t>
+            </w:r>
+            <w:r>
+              <w:rPr>
+                <w:rFonts w:ascii="TimesNewRomanPSMT" w:hAnsi="TimesNewRomanPSMT" w:cs="TimesNewRomanPSMT"/>
+                <w:sz w:val="20"/>
+                <w:szCs w:val="20"/>
+              </w:rPr>
+              <w:t>.</w:t>
+            </w:r>
+            <w:r>
+              <w:rPr>
+                <w:rFonts w:ascii="TimesNewRomanPSMT" w:hAnsi="TimesNewRomanPSMT" w:cs="TimesNewRomanPSMT"/>
+                <w:sz w:val="20"/>
+                <w:szCs w:val="20"/>
+              </w:rPr>
+              <w:t xml:space="preserve">   </w:t>
+            </w:r>
+            <w:r>
+              <w:rPr>
+                <w:bdr w:val="single" w:sz="4" w:space="0" w:color="auto"/>
+              </w:rPr>
+              <w:t>9 - 10</w:t>
+            </w:r>
+            <w:r>
+              <w:t xml:space="preserve"> </w:t>
+            </w:r>
+          </w:p>
+        </w:tc>
+        <w:tc>
+          <w:tcPr>
+            <w:tcW w:w="901" w:type="dxa"/>
+          </w:tcPr>
+          <w:p>
+            <w:pPr>
+              <w:autoSpaceDE w:val="0"/>
+              <w:autoSpaceDN w:val="0"/>
+              <w:adjustRightInd w:val="0"/>
+              <w:spacing w:after="0" w:line="240" w:lineRule="auto"/>
+              <w:jc w:val="center"/>
+              <w:rPr>
+                <w:rFonts w:ascii="TimesNewRomanPS-BoldMT" w:hAnsi="TimesNewRomanPS-BoldMT" w:cs="TimesNewRomanPS-BoldMT"/>
+                <w:bCs/>
+              </w:rPr>
+            </w:pPr>
+            <w:r>
+              <w:rPr>
+                <w:rFonts w:ascii="TimesNewRomanPS-BoldMT" w:hAnsi="TimesNewRomanPS-BoldMT" w:cs="TimesNewRomanPS-BoldMT"/>
+                <w:bCs/>
+              </w:rPr>
+              <w:t>8</w:t>
+            </w:r>
+          </w:p>
+        </w:tc>
+        <w:tc>
+          <w:tcPr>
+            <w:tcW w:w="1350" w:type="dxa"/>
+          </w:tcPr>
+          <w:p>
+            <w:pPr>
+              <w:autoSpaceDE w:val="0"/>
+              <w:autoSpaceDN w:val="0"/>
+              <w:adjustRightInd w:val="0"/>
+              <w:spacing w:after="0" w:line="240" w:lineRule="auto"/>
+              <w:jc w:val="center"/>
+              <w:rPr>
+                <w:rFonts w:ascii="TimesNewRomanPS-BoldMT" w:hAnsi="TimesNewRomanPS-BoldMT" w:cs="TimesNewRomanPS-BoldMT"/>
+                <w:bCs/>
+              </w:rPr>
+            </w:pPr>
+          </w:p>
+        </w:tc>
+      </w:tr>
+      <w:tr>
+        <w:tc>
+          <w:tcPr>
+            <w:tcW w:w="1799" w:type="dxa"/>
+          </w:tcPr>
+          <w:p>
+            <w:pPr>
+              <w:autoSpaceDE w:val="0"/>
+              <w:autoSpaceDN w:val="0"/>
+              <w:adjustRightInd w:val="0"/>
+              <w:spacing w:after="0" w:line="240" w:lineRule="auto"/>
+              <w:jc w:val="center"/>
+              <w:rPr>
+                <w:rFonts w:ascii="TimesNewRomanPS-BoldMT" w:hAnsi="TimesNewRomanPS-BoldMT" w:cs="TimesNewRomanPS-BoldMT"/>
+                <w:b/>
+                <w:bCs/>
+              </w:rPr>
+            </w:pPr>
+            <w:r>
+              <w:rPr>
+                <w:rFonts w:ascii="TimesNewRomanPS-BoldMT" w:hAnsi="TimesNewRomanPS-BoldMT" w:cs="TimesNewRomanPS-BoldMT"/>
+                <w:b/>
+                <w:bCs/>
+              </w:rPr>
+              <w:t xml:space="preserve">Hyperlinks and </w:t>
+            </w:r>
+            <w:r>
+              <w:rPr>
+                <w:rFonts w:ascii="TimesNewRomanPS-BoldMT" w:hAnsi="TimesNewRomanPS-BoldMT" w:cs="TimesNewRomanPS-BoldMT"/>
+                <w:b/>
+                <w:bCs/>
+              </w:rPr>
+              <w:t>References</w:t>
+            </w:r>
+          </w:p>
+          <w:p>
+            <w:pPr>
+              <w:autoSpaceDE w:val="0"/>
+              <w:autoSpaceDN w:val="0"/>
+              <w:adjustRightInd w:val="0"/>
+              <w:spacing w:after="0" w:line="240" w:lineRule="auto"/>
+              <w:jc w:val="center"/>
+              <w:rPr>
+                <w:rFonts w:ascii="TimesNewRomanPS-BoldMT" w:hAnsi="TimesNewRomanPS-BoldMT" w:cs="TimesNewRomanPS-BoldMT"/>
+                <w:b/>
+                <w:bCs/>
+              </w:rPr>
+            </w:pPr>
+            <w:r>
+              <w:rPr>
+                <w:rFonts w:ascii="TimesNewRomanPS-BoldMT" w:hAnsi="TimesNewRomanPS-BoldMT" w:cs="TimesNewRomanPS-BoldMT"/>
+                <w:b/>
+                <w:bCs/>
+              </w:rPr>
+              <w:t>(5)</w:t>
+            </w:r>
+          </w:p>
+        </w:tc>
+        <w:tc>
+          <w:tcPr>
+            <w:tcW w:w="1261" w:type="dxa"/>
+          </w:tcPr>
+          <w:p>
+            <w:pPr>
+              <w:autoSpaceDE w:val="0"/>
+              <w:autoSpaceDN w:val="0"/>
+              <w:adjustRightInd w:val="0"/>
+              <w:spacing w:after="0" w:line="240" w:lineRule="auto"/>
+              <w:rPr>
+                <w:rFonts w:ascii="TimesNewRomanPSMT" w:hAnsi="TimesNewRomanPSMT" w:cs="TimesNewRomanPSMT"/>
+                <w:sz w:val="20"/>
+                <w:szCs w:val="20"/>
+              </w:rPr>
+            </w:pPr>
+            <w:r>
+              <w:rPr>
+                <w:rFonts w:ascii="TimesNewRomanPSMT" w:hAnsi="TimesNewRomanPSMT" w:cs="TimesNewRomanPSMT"/>
+                <w:sz w:val="20"/>
+                <w:szCs w:val="20"/>
+              </w:rPr>
+              <w:t>Absent</w:t>
+            </w:r>
+          </w:p>
+          <w:p>
+            <w:pPr>
+              <w:autoSpaceDE w:val="0"/>
+              <w:autoSpaceDN w:val="0"/>
+              <w:adjustRightInd w:val="0"/>
+              <w:spacing w:after="0" w:line="240" w:lineRule="auto"/>
+              <w:rPr>
+                <w:rFonts w:ascii="TimesNewRomanPSMT" w:hAnsi="TimesNewRomanPSMT" w:cs="TimesNewRomanPSMT"/>
+                <w:sz w:val="20"/>
+                <w:szCs w:val="20"/>
+              </w:rPr>
+            </w:pPr>
+          </w:p>
+          <w:p>
+            <w:pPr>
+              <w:pStyle w:val="PointValue"/>
+            </w:pPr>
+            <w:r>
+              <w:t>0</w:t>
+            </w:r>
+          </w:p>
+        </w:tc>
+        <w:tc>
+          <w:tcPr>
+            <w:tcW w:w="1707" w:type="dxa"/>
+          </w:tcPr>
+          <w:p>
+            <w:pPr>
+              <w:autoSpaceDE w:val="0"/>
+              <w:autoSpaceDN w:val="0"/>
+              <w:adjustRightInd w:val="0"/>
+              <w:spacing w:after="0" w:line="240" w:lineRule="auto"/>
+            </w:pPr>
+            <w:r>
+              <w:rPr>
+                <w:rFonts w:ascii="TimesNewRomanPSMT" w:hAnsi="TimesNewRomanPSMT" w:cs="TimesNewRomanPSMT"/>
+                <w:sz w:val="20"/>
+                <w:szCs w:val="20"/>
+              </w:rPr>
+              <w:t>W</w:t>
+            </w:r>
+            <w:r>
+              <w:rPr>
+                <w:rFonts w:ascii="TimesNewRomanPSMT" w:hAnsi="TimesNewRomanPSMT" w:cs="TimesNewRomanPSMT"/>
+                <w:sz w:val="20"/>
+                <w:szCs w:val="20"/>
+              </w:rPr>
+              <w:t>ith many errors</w:t>
+            </w:r>
+            <w:r>
+              <w:rPr>
+                <w:rFonts w:ascii="TimesNewRomanPSMT" w:hAnsi="TimesNewRomanPSMT" w:cs="TimesNewRomanPSMT"/>
+                <w:sz w:val="20"/>
+                <w:szCs w:val="20"/>
+              </w:rPr>
+              <w:t xml:space="preserve"> or only 1 hyperlink provided.</w:t>
+            </w:r>
+            <w:r>
+              <w:t xml:space="preserve"> </w:t>
+            </w:r>
+          </w:p>
+          <w:p>
+            <w:pPr>
+              <w:pStyle w:val="PointValue"/>
+            </w:pPr>
+            <w:r>
+              <w:t>1 – 2</w:t>
+            </w:r>
+          </w:p>
+        </w:tc>
+        <w:tc>
+          <w:tcPr>
+            <w:tcW w:w="2255" w:type="dxa"/>
+          </w:tcPr>
+          <w:p>
+            <w:pPr>
+              <w:autoSpaceDE w:val="0"/>
+              <w:autoSpaceDN w:val="0"/>
+              <w:adjustRightInd w:val="0"/>
+              <w:spacing w:after="0" w:line="240" w:lineRule="auto"/>
+              <w:rPr>
+                <w:rFonts w:ascii="TimesNewRomanPSMT" w:hAnsi="TimesNewRomanPSMT" w:cs="TimesNewRomanPSMT"/>
+                <w:sz w:val="20"/>
+                <w:szCs w:val="20"/>
+              </w:rPr>
+            </w:pPr>
+            <w:r>
+              <w:rPr>
+                <w:rFonts w:ascii="TimesNewRomanPSMT" w:hAnsi="TimesNewRomanPSMT" w:cs="TimesNewRomanPSMT"/>
+                <w:sz w:val="20"/>
+                <w:szCs w:val="20"/>
+              </w:rPr>
+              <w:t>With some errors and only 2 hyperlinks provided.</w:t>
+            </w:r>
+          </w:p>
+          <w:p>
+            <w:pPr>
+              <w:autoSpaceDE w:val="0"/>
+              <w:autoSpaceDN w:val="0"/>
+              <w:adjustRightInd w:val="0"/>
+              <w:spacing w:after="0" w:line="240" w:lineRule="auto"/>
+              <w:rPr>
+                <w:rFonts w:ascii="TimesNewRomanPSMT" w:hAnsi="TimesNewRomanPSMT" w:cs="TimesNewRomanPSMT"/>
+                <w:sz w:val="20"/>
+                <w:szCs w:val="20"/>
+              </w:rPr>
+            </w:pPr>
+          </w:p>
+          <w:p>
+            <w:pPr>
+              <w:pStyle w:val="PointValue"/>
+            </w:pPr>
+            <w:r>
+              <w:t>3</w:t>
+            </w:r>
+          </w:p>
+        </w:tc>
+        <w:tc>
+          <w:tcPr>
+            <w:tcW w:w="1889" w:type="dxa"/>
+          </w:tcPr>
+          <w:p>
+            <w:pPr>
+              <w:autoSpaceDE w:val="0"/>
+              <w:autoSpaceDN w:val="0"/>
+              <w:adjustRightInd w:val="0"/>
+              <w:spacing w:after="0" w:line="240" w:lineRule="auto"/>
+              <w:rPr>
+                <w:rFonts w:ascii="TimesNewRomanPSMT" w:hAnsi="TimesNewRomanPSMT" w:cs="TimesNewRomanPSMT"/>
+                <w:sz w:val="20"/>
+                <w:szCs w:val="20"/>
+              </w:rPr>
+            </w:pPr>
+            <w:r>
+              <w:rPr>
+                <w:rFonts w:ascii="TimesNewRomanPSMT" w:hAnsi="TimesNewRomanPSMT" w:cs="TimesNewRomanPSMT"/>
+                <w:sz w:val="20"/>
+                <w:szCs w:val="20"/>
+              </w:rPr>
+              <w:t>W</w:t>
+            </w:r>
+            <w:r>
+              <w:rPr>
+                <w:rFonts w:ascii="TimesNewRomanPSMT" w:hAnsi="TimesNewRomanPSMT" w:cs="TimesNewRomanPSMT"/>
+                <w:sz w:val="20"/>
+                <w:szCs w:val="20"/>
+              </w:rPr>
+              <w:t xml:space="preserve">ith few errors, </w:t>
+            </w:r>
+            <w:r>
+              <w:rPr>
+                <w:rFonts w:ascii="TimesNewRomanPSMT" w:hAnsi="TimesNewRomanPSMT" w:cs="TimesNewRomanPSMT"/>
+                <w:sz w:val="20"/>
+                <w:szCs w:val="20"/>
+              </w:rPr>
+              <w:t>at least 3 hyperlinks to content outside the USU domain</w:t>
+            </w:r>
+          </w:p>
+          <w:p>
+            <w:pPr>
+              <w:autoSpaceDE w:val="0"/>
+              <w:autoSpaceDN w:val="0"/>
+              <w:adjustRightInd w:val="0"/>
+              <w:spacing w:after="0" w:line="240" w:lineRule="auto"/>
+              <w:jc w:val="center"/>
+            </w:pPr>
+            <w:r>
+              <w:rPr>
+                <w:bdr w:val="single" w:sz="4" w:space="0" w:color="auto"/>
+              </w:rPr>
+              <w:t>4</w:t>
+            </w:r>
+          </w:p>
+        </w:tc>
+        <w:tc>
+          <w:tcPr>
+            <w:tcW w:w="2789" w:type="dxa"/>
+            <w:tcBorders>
+              <w:bottom w:val="single" w:sz="4" w:space="0" w:color="auto"/>
+            </w:tcBorders>
+          </w:tcPr>
+          <w:p>
+            <w:pPr>
+              <w:autoSpaceDE w:val="0"/>
+              <w:autoSpaceDN w:val="0"/>
+              <w:adjustRightInd w:val="0"/>
+              <w:spacing w:after="0" w:line="240" w:lineRule="auto"/>
+              <w:rPr>
+                <w:rFonts w:ascii="TimesNewRomanPS-BoldMT" w:hAnsi="TimesNewRomanPS-BoldMT" w:cs="TimesNewRomanPS-BoldMT"/>
+                <w:bCs/>
+              </w:rPr>
+            </w:pPr>
+            <w:r>
+              <w:rPr>
+                <w:rFonts w:ascii="TimesNewRomanPSMT" w:hAnsi="TimesNewRomanPSMT" w:cs="TimesNewRomanPSMT"/>
+                <w:sz w:val="20"/>
+                <w:szCs w:val="20"/>
+              </w:rPr>
+              <w:t xml:space="preserve">All </w:t>
+            </w:r>
+            <w:r>
+              <w:rPr>
+                <w:rFonts w:ascii="TimesNewRomanPSMT" w:hAnsi="TimesNewRomanPSMT" w:cs="TimesNewRomanPSMT"/>
+                <w:sz w:val="20"/>
+                <w:szCs w:val="20"/>
+              </w:rPr>
+              <w:t xml:space="preserve">citations and references listed </w:t>
+            </w:r>
+            <w:r>
+              <w:rPr>
+                <w:rFonts w:ascii="TimesNewRomanPSMT" w:hAnsi="TimesNewRomanPSMT" w:cs="TimesNewRomanPSMT"/>
+                <w:sz w:val="20"/>
+                <w:szCs w:val="20"/>
+              </w:rPr>
+              <w:t xml:space="preserve">in </w:t>
+            </w:r>
+            <w:r>
+              <w:rPr>
+                <w:rFonts w:ascii="TimesNewRomanPSMT" w:hAnsi="TimesNewRomanPSMT" w:cs="TimesNewRomanPSMT"/>
+                <w:sz w:val="20"/>
+                <w:szCs w:val="20"/>
+              </w:rPr>
+              <w:t xml:space="preserve">ASCE </w:t>
+            </w:r>
+            <w:r>
+              <w:rPr>
+                <w:rFonts w:ascii="TimesNewRomanPSMT" w:hAnsi="TimesNewRomanPSMT" w:cs="TimesNewRomanPSMT"/>
+                <w:sz w:val="20"/>
+                <w:szCs w:val="20"/>
+              </w:rPr>
+              <w:t xml:space="preserve">format with no errors. </w:t>
+            </w:r>
+            <w:r>
+              <w:rPr>
+                <w:rFonts w:ascii="TimesNewRomanPSMT" w:hAnsi="TimesNewRomanPSMT" w:cs="TimesNewRomanPSMT"/>
+                <w:sz w:val="20"/>
+                <w:szCs w:val="20"/>
+              </w:rPr>
+              <w:t>Include at least 4 hyperlinks to content or work outside the USU domain</w:t>
+            </w:r>
+            <w:r>
+              <w:rPr>
+                <w:rFonts w:ascii="TimesNewRomanPSMT" w:hAnsi="TimesNewRomanPSMT" w:cs="TimesNewRomanPSMT"/>
+                <w:sz w:val="20"/>
+                <w:szCs w:val="20"/>
+              </w:rPr>
+              <w:t>.</w:t>
+            </w:r>
+            <w:r>
+              <w:rPr>
+                <w:rFonts w:ascii="TimesNewRomanPSMT" w:hAnsi="TimesNewRomanPSMT" w:cs="TimesNewRomanPSMT"/>
+                <w:sz w:val="20"/>
+                <w:szCs w:val="20"/>
+              </w:rPr>
+              <w:t xml:space="preserve">  </w:t>
+            </w:r>
+            <w:r>
+              <w:rPr>
+                <w:rFonts w:ascii="TimesNewRomanPSMT" w:hAnsi="TimesNewRomanPSMT" w:cs="TimesNewRomanPSMT"/>
+                <w:sz w:val="20"/>
+                <w:szCs w:val="20"/>
+                <w:bdr w:val="single" w:sz="4" w:space="0" w:color="auto"/>
+              </w:rPr>
+              <w:t>5</w:t>
+            </w:r>
+          </w:p>
+        </w:tc>
+        <w:tc>
+          <w:tcPr>
+            <w:tcW w:w="901" w:type="dxa"/>
+          </w:tcPr>
+          <w:p>
+            <w:pPr>
+              <w:autoSpaceDE w:val="0"/>
+              <w:autoSpaceDN w:val="0"/>
+              <w:adjustRightInd w:val="0"/>
+              <w:spacing w:after="0" w:line="240" w:lineRule="auto"/>
+              <w:jc w:val="center"/>
+              <w:rPr>
+                <w:rFonts w:ascii="TimesNewRomanPS-BoldMT" w:hAnsi="TimesNewRomanPS-BoldMT" w:cs="TimesNewRomanPS-BoldMT"/>
+                <w:bCs/>
+              </w:rPr>
+            </w:pPr>
+            <w:r>
+              <w:rPr>
+                <w:rFonts w:ascii="TimesNewRomanPS-BoldMT" w:hAnsi="TimesNewRomanPS-BoldMT" w:cs="TimesNewRomanPS-BoldMT"/>
+                <w:bCs/>
+              </w:rPr>
+              <w:t>5</w:t>
+            </w:r>
+          </w:p>
+        </w:tc>
+        <w:tc>
+          <w:tcPr>
+            <w:tcW w:w="1350" w:type="dxa"/>
+          </w:tcPr>
+          <w:p>
+            <w:pPr>
+              <w:autoSpaceDE w:val="0"/>
+              <w:autoSpaceDN w:val="0"/>
+              <w:adjustRightInd w:val="0"/>
+              <w:spacing w:after="0" w:line="240" w:lineRule="auto"/>
+              <w:jc w:val="center"/>
+              <w:rPr>
+                <w:rFonts w:ascii="TimesNewRomanPS-BoldMT" w:hAnsi="TimesNewRomanPS-BoldMT" w:cs="TimesNewRomanPS-BoldMT"/>
+                <w:bCs/>
+              </w:rPr>
+            </w:pPr>
+          </w:p>
+        </w:tc>
+      </w:tr>
+      <w:tr>
+        <w:tc>
+          <w:tcPr>
+            <w:tcW w:w="1799" w:type="dxa"/>
+            <w:tcBorders>
+              <w:right w:val="single" w:sz="4" w:space="0" w:color="auto"/>
+            </w:tcBorders>
+          </w:tcPr>
+          <w:p>
+            <w:pPr>
+              <w:autoSpaceDE w:val="0"/>
+              <w:autoSpaceDN w:val="0"/>
+              <w:adjustRightInd w:val="0"/>
+              <w:spacing w:after="0" w:line="240" w:lineRule="auto"/>
+              <w:jc w:val="center"/>
+              <w:rPr>
+                <w:bCs/>
+              </w:rPr>
+            </w:pPr>
+            <w:r>
+              <w:rPr>
+                <w:b/>
+              </w:rPr>
+              <w:t>TOTAL</w:t>
+            </w:r>
+            <w:r>
+              <w:rPr>
+                <w:bCs/>
+              </w:rPr>
+              <w:t xml:space="preserve"> (100)</w:t>
+            </w:r>
+          </w:p>
+        </w:tc>
+        <w:tc>
+          <w:tcPr>
+            <w:tcW w:w="9901" w:type="dxa"/>
+            <w:gridSpan w:val="5"/>
+            <w:tcBorders>
+              <w:right w:val="single" w:sz="4" w:space="0" w:color="auto"/>
+            </w:tcBorders>
+          </w:tcPr>
+          <w:p>
+            <w:pPr>
+              <w:autoSpaceDE w:val="0"/>
+              <w:autoSpaceDN w:val="0"/>
+              <w:adjustRightInd w:val="0"/>
+              <w:spacing w:after="0" w:line="240" w:lineRule="auto"/>
+              <w:jc w:val="center"/>
+              <w:rPr>
+                <w:rFonts w:ascii="TimesNewRomanPSMT" w:hAnsi="TimesNewRomanPSMT" w:cs="TimesNewRomanPSMT"/>
+                <w:sz w:val="20"/>
+                <w:szCs w:val="20"/>
+              </w:rPr>
+            </w:pPr>
+          </w:p>
+        </w:tc>
+        <w:tc>
+          <w:tcPr>
+            <w:tcW w:w="901" w:type="dxa"/>
+          </w:tcPr>
+          <w:p>
+            <w:pPr>
+              <w:autoSpaceDE w:val="0"/>
+              <w:autoSpaceDN w:val="0"/>
+              <w:adjustRightInd w:val="0"/>
+              <w:spacing w:after="0" w:line="240" w:lineRule="auto"/>
+              <w:jc w:val="center"/>
+              <w:rPr>
+                <w:rFonts w:ascii="TimesNewRomanPS-BoldMT" w:hAnsi="TimesNewRomanPS-BoldMT" w:cs="TimesNewRomanPS-BoldMT"/>
+                <w:bCs/>
+              </w:rPr>
+            </w:pPr>
+            <w:r>
+              <w:rPr>
+                <w:rFonts w:ascii="TimesNewRomanPS-BoldMT" w:hAnsi="TimesNewRomanPS-BoldMT" w:cs="TimesNewRomanPS-BoldMT"/>
+                <w:bCs/>
+              </w:rPr>
+              <w:t>85</w:t>
+            </w:r>
+          </w:p>
+        </w:tc>
+        <w:tc>
+          <w:tcPr>
+            <w:tcW w:w="1350" w:type="dxa"/>
+          </w:tcPr>
+          <w:p>
+            <w:pPr>
+              <w:autoSpaceDE w:val="0"/>
+              <w:autoSpaceDN w:val="0"/>
+              <w:adjustRightInd w:val="0"/>
+              <w:spacing w:after="0" w:line="240" w:lineRule="auto"/>
+              <w:jc w:val="center"/>
+              <w:rPr>
+                <w:rFonts w:ascii="TimesNewRomanPS-BoldMT" w:hAnsi="TimesNewRomanPS-BoldMT" w:cs="TimesNewRomanPS-BoldMT"/>
+                <w:bCs/>
+              </w:rPr>
+            </w:pPr>
+          </w:p>
+        </w:tc>
+      </w:tr>
+    </w:tbl>
+    <w:p>
+      <w:pPr>
+        <w:rPr>
+          <w:rFonts w:eastAsia="Times New Roman" w:cstheme="majorBidi"/>
+          <w:b/>
+          <w:szCs w:val="32"/>
+        </w:rPr>
+        <w:sectPr>
+          <w:pgSz w:w="15840" w:h="12240" w:orient="landscape"/>
+          <w:pgMar w:top="1440" w:right="1440" w:bottom="1440" w:left="1440" w:header="720" w:footer="720" w:gutter="0"/>
+          <w:pgNumType w:start="0"/>
+          <w:cols w:space="720"/>
+          <w:docGrid w:linePitch="360"/>
+        </w:sectPr>
       </w:pPr>
     </w:p>
     <w:p>
       <w:pPr>
-        <w:rPr>
-          <w:rFonts w:ascii="Consolas" w:eastAsia="Times New Roman" w:hAnsi="Consolas" w:cs="Courier New"/>
-          <w:color w:val="6A737D"/>
-          <w:sz w:val="20"/>
-          <w:szCs w:val="20"/>
-        </w:rPr>
-      </w:pPr>
-      <w:r>
-        <w:rPr>
-          <w:b/>
-        </w:rPr>
-        <w:br w:type="page"/>
-      </w:r>
-    </w:p>
-    <w:p>
-      <w:pPr>
         <w:pStyle w:val="Heading1"/>
         <w:rPr>
           <w:rFonts w:eastAsia="Times New Roman"/>
@@ -10866,7 +14619,6 @@
         <w:t>A ENVIROMENTAL RELEASES FOR EACH REACH OF THE GREEN RIVER</w:t>
       </w:r>
     </w:p>
-    <w:p/>
     <w:p>
       <w:pPr>
         <w:pStyle w:val="Caption"/>
@@ -10928,7 +14680,7 @@
                     <pic:cNvPicPr/>
                   </pic:nvPicPr>
                   <pic:blipFill rotWithShape="1">
-                    <a:blip r:embed="rId35"/>
+                    <a:blip r:embed="rId37"/>
                     <a:srcRect t="8259" b="3173"/>
                     <a:stretch/>
                   </pic:blipFill>
@@ -11081,7 +14833,7 @@
                     </pic:cNvPicPr>
                   </pic:nvPicPr>
                   <pic:blipFill>
-                    <a:blip r:embed="rId36"/>
+                    <a:blip r:embed="rId38"/>
                     <a:stretch>
                       <a:fillRect/>
                     </a:stretch>
@@ -11174,7 +14926,7 @@
                     </pic:cNvPicPr>
                   </pic:nvPicPr>
                   <pic:blipFill>
-                    <a:blip r:embed="rId37"/>
+                    <a:blip r:embed="rId39"/>
                     <a:stretch>
                       <a:fillRect/>
                     </a:stretch>
@@ -11270,7 +15022,7 @@
                     </pic:cNvPicPr>
                   </pic:nvPicPr>
                   <pic:blipFill>
-                    <a:blip r:embed="rId38"/>
+                    <a:blip r:embed="rId40"/>
                     <a:stretch>
                       <a:fillRect/>
                     </a:stretch>
@@ -11387,7 +15139,7 @@
                     </pic:cNvPicPr>
                   </pic:nvPicPr>
                   <pic:blipFill>
-                    <a:blip r:embed="rId39"/>
+                    <a:blip r:embed="rId41"/>
                     <a:stretch>
                       <a:fillRect/>
                     </a:stretch>
@@ -11487,7 +15239,7 @@
                     </pic:cNvPicPr>
                   </pic:nvPicPr>
                   <pic:blipFill>
-                    <a:blip r:embed="rId40"/>
+                    <a:blip r:embed="rId42"/>
                     <a:stretch>
                       <a:fillRect/>
                     </a:stretch>
@@ -11590,7 +15342,7 @@
                     </pic:cNvPicPr>
                   </pic:nvPicPr>
                   <pic:blipFill>
-                    <a:blip r:embed="rId41"/>
+                    <a:blip r:embed="rId43"/>
                     <a:stretch>
                       <a:fillRect/>
                     </a:stretch>
@@ -11707,7 +15459,7 @@
                     </pic:cNvPicPr>
                   </pic:nvPicPr>
                   <pic:blipFill>
-                    <a:blip r:embed="rId42"/>
+                    <a:blip r:embed="rId44"/>
                     <a:stretch>
                       <a:fillRect/>
                     </a:stretch>
@@ -11818,7 +15570,7 @@
                     </pic:cNvPicPr>
                   </pic:nvPicPr>
                   <pic:blipFill>
-                    <a:blip r:embed="rId43"/>
+                    <a:blip r:embed="rId45"/>
                     <a:stretch>
                       <a:fillRect/>
                     </a:stretch>
@@ -11921,7 +15673,7 @@
                     </pic:cNvPicPr>
                   </pic:nvPicPr>
                   <pic:blipFill>
-                    <a:blip r:embed="rId44"/>
+                    <a:blip r:embed="rId46"/>
                     <a:stretch>
                       <a:fillRect/>
                     </a:stretch>
@@ -11951,11 +15703,9 @@
       <w:pPr>
         <w:pStyle w:val="Caption"/>
         <w:sectPr>
-          <w:headerReference w:type="default" r:id="rId45"/>
-          <w:footerReference w:type="default" r:id="rId46"/>
           <w:pgSz w:w="12240" w:h="15840"/>
           <w:pgMar w:top="1440" w:right="1440" w:bottom="1440" w:left="1440" w:header="720" w:footer="720" w:gutter="0"/>
-          <w:pgNumType w:start="0"/>
+          <w:pgNumType w:start="18"/>
           <w:cols w:space="720"/>
           <w:docGrid w:linePitch="360"/>
         </w:sectPr>
@@ -12880,6 +16630,92 @@
     </w:lvl>
   </w:abstractNum>
   <w:abstractNum w:abstractNumId="3" w15:restartNumberingAfterBreak="0">
+    <w:nsid w:val="1E6135AE"/>
+    <w:multiLevelType w:val="hybridMultilevel"/>
+    <w:tmpl w:val="200CDE84"/>
+    <w:lvl w:ilvl="0" w:tplc="0409000F">
+      <w:start w:val="1"/>
+      <w:numFmt w:val="decimal"/>
+      <w:lvlText w:val="%1."/>
+      <w:lvlJc w:val="left"/>
+      <w:pPr>
+        <w:ind w:left="720" w:hanging="360"/>
+      </w:pPr>
+    </w:lvl>
+    <w:lvl w:ilvl="1" w:tplc="04090019" w:tentative="1">
+      <w:start w:val="1"/>
+      <w:numFmt w:val="lowerLetter"/>
+      <w:lvlText w:val="%2."/>
+      <w:lvlJc w:val="left"/>
+      <w:pPr>
+        <w:ind w:left="1440" w:hanging="360"/>
+      </w:pPr>
+    </w:lvl>
+    <w:lvl w:ilvl="2" w:tplc="0409001B" w:tentative="1">
+      <w:start w:val="1"/>
+      <w:numFmt w:val="lowerRoman"/>
+      <w:lvlText w:val="%3."/>
+      <w:lvlJc w:val="right"/>
+      <w:pPr>
+        <w:ind w:left="2160" w:hanging="180"/>
+      </w:pPr>
+    </w:lvl>
+    <w:lvl w:ilvl="3" w:tplc="0409000F" w:tentative="1">
+      <w:start w:val="1"/>
+      <w:numFmt w:val="decimal"/>
+      <w:lvlText w:val="%4."/>
+      <w:lvlJc w:val="left"/>
+      <w:pPr>
+        <w:ind w:left="2880" w:hanging="360"/>
+      </w:pPr>
+    </w:lvl>
+    <w:lvl w:ilvl="4" w:tplc="04090019" w:tentative="1">
+      <w:start w:val="1"/>
+      <w:numFmt w:val="lowerLetter"/>
+      <w:lvlText w:val="%5."/>
+      <w:lvlJc w:val="left"/>
+      <w:pPr>
+        <w:ind w:left="3600" w:hanging="360"/>
+      </w:pPr>
+    </w:lvl>
+    <w:lvl w:ilvl="5" w:tplc="0409001B" w:tentative="1">
+      <w:start w:val="1"/>
+      <w:numFmt w:val="lowerRoman"/>
+      <w:lvlText w:val="%6."/>
+      <w:lvlJc w:val="right"/>
+      <w:pPr>
+        <w:ind w:left="4320" w:hanging="180"/>
+      </w:pPr>
+    </w:lvl>
+    <w:lvl w:ilvl="6" w:tplc="0409000F" w:tentative="1">
+      <w:start w:val="1"/>
+      <w:numFmt w:val="decimal"/>
+      <w:lvlText w:val="%7."/>
+      <w:lvlJc w:val="left"/>
+      <w:pPr>
+        <w:ind w:left="5040" w:hanging="360"/>
+      </w:pPr>
+    </w:lvl>
+    <w:lvl w:ilvl="7" w:tplc="04090019" w:tentative="1">
+      <w:start w:val="1"/>
+      <w:numFmt w:val="lowerLetter"/>
+      <w:lvlText w:val="%8."/>
+      <w:lvlJc w:val="left"/>
+      <w:pPr>
+        <w:ind w:left="5760" w:hanging="360"/>
+      </w:pPr>
+    </w:lvl>
+    <w:lvl w:ilvl="8" w:tplc="0409001B" w:tentative="1">
+      <w:start w:val="1"/>
+      <w:numFmt w:val="lowerRoman"/>
+      <w:lvlText w:val="%9."/>
+      <w:lvlJc w:val="right"/>
+      <w:pPr>
+        <w:ind w:left="6480" w:hanging="180"/>
+      </w:pPr>
+    </w:lvl>
+  </w:abstractNum>
+  <w:abstractNum w:abstractNumId="4" w15:restartNumberingAfterBreak="0">
     <w:nsid w:val="26345B10"/>
     <w:multiLevelType w:val="hybridMultilevel"/>
     <w:tmpl w:val="6A826066"/>
@@ -12992,7 +16828,7 @@
       </w:rPr>
     </w:lvl>
   </w:abstractNum>
-  <w:abstractNum w:abstractNumId="4" w15:restartNumberingAfterBreak="0">
+  <w:abstractNum w:abstractNumId="5" w15:restartNumberingAfterBreak="0">
     <w:nsid w:val="292F336A"/>
     <w:multiLevelType w:val="hybridMultilevel"/>
     <w:tmpl w:val="7F8A3D22"/>
@@ -13082,7 +16918,7 @@
       </w:pPr>
     </w:lvl>
   </w:abstractNum>
-  <w:abstractNum w:abstractNumId="5" w15:restartNumberingAfterBreak="0">
+  <w:abstractNum w:abstractNumId="6" w15:restartNumberingAfterBreak="0">
     <w:nsid w:val="2A92698D"/>
     <w:multiLevelType w:val="hybridMultilevel"/>
     <w:tmpl w:val="0A942738"/>
@@ -13171,7 +17007,7 @@
       </w:pPr>
     </w:lvl>
   </w:abstractNum>
-  <w:abstractNum w:abstractNumId="6" w15:restartNumberingAfterBreak="0">
+  <w:abstractNum w:abstractNumId="7" w15:restartNumberingAfterBreak="0">
     <w:nsid w:val="2C766C0E"/>
     <w:multiLevelType w:val="hybridMultilevel"/>
     <w:tmpl w:val="97BEEC4A"/>
@@ -13261,7 +17097,7 @@
       </w:pPr>
     </w:lvl>
   </w:abstractNum>
-  <w:abstractNum w:abstractNumId="7" w15:restartNumberingAfterBreak="0">
+  <w:abstractNum w:abstractNumId="8" w15:restartNumberingAfterBreak="0">
     <w:nsid w:val="2DA12612"/>
     <w:multiLevelType w:val="hybridMultilevel"/>
     <w:tmpl w:val="50E4CC04"/>
@@ -13374,7 +17210,7 @@
       </w:rPr>
     </w:lvl>
   </w:abstractNum>
-  <w:abstractNum w:abstractNumId="8" w15:restartNumberingAfterBreak="0">
+  <w:abstractNum w:abstractNumId="9" w15:restartNumberingAfterBreak="0">
     <w:nsid w:val="39937732"/>
     <w:multiLevelType w:val="hybridMultilevel"/>
     <w:tmpl w:val="2648E8A0"/>
@@ -13460,7 +17296,7 @@
       </w:pPr>
     </w:lvl>
   </w:abstractNum>
-  <w:abstractNum w:abstractNumId="9" w15:restartNumberingAfterBreak="0">
+  <w:abstractNum w:abstractNumId="10" w15:restartNumberingAfterBreak="0">
     <w:nsid w:val="4373512E"/>
     <w:multiLevelType w:val="hybridMultilevel"/>
     <w:tmpl w:val="F9109270"/>
@@ -13546,7 +17382,7 @@
       </w:pPr>
     </w:lvl>
   </w:abstractNum>
-  <w:abstractNum w:abstractNumId="10" w15:restartNumberingAfterBreak="0">
+  <w:abstractNum w:abstractNumId="11" w15:restartNumberingAfterBreak="0">
     <w:nsid w:val="456C75F4"/>
     <w:multiLevelType w:val="hybridMultilevel"/>
     <w:tmpl w:val="2648E8A0"/>
@@ -13632,7 +17468,7 @@
       </w:pPr>
     </w:lvl>
   </w:abstractNum>
-  <w:abstractNum w:abstractNumId="11" w15:restartNumberingAfterBreak="0">
+  <w:abstractNum w:abstractNumId="12" w15:restartNumberingAfterBreak="0">
     <w:nsid w:val="4ED45FE6"/>
     <w:multiLevelType w:val="hybridMultilevel"/>
     <w:tmpl w:val="2648E8A0"/>
@@ -13718,7 +17554,7 @@
       </w:pPr>
     </w:lvl>
   </w:abstractNum>
-  <w:abstractNum w:abstractNumId="12" w15:restartNumberingAfterBreak="0">
+  <w:abstractNum w:abstractNumId="13" w15:restartNumberingAfterBreak="0">
     <w:nsid w:val="5C404790"/>
     <w:multiLevelType w:val="hybridMultilevel"/>
     <w:tmpl w:val="4E94D8C8"/>
@@ -13804,7 +17640,7 @@
       </w:pPr>
     </w:lvl>
   </w:abstractNum>
-  <w:abstractNum w:abstractNumId="13" w15:restartNumberingAfterBreak="0">
+  <w:abstractNum w:abstractNumId="14" w15:restartNumberingAfterBreak="0">
     <w:nsid w:val="62023157"/>
     <w:multiLevelType w:val="hybridMultilevel"/>
     <w:tmpl w:val="41DE65C0"/>
@@ -13890,7 +17726,7 @@
       </w:pPr>
     </w:lvl>
   </w:abstractNum>
-  <w:abstractNum w:abstractNumId="14" w15:restartNumberingAfterBreak="0">
+  <w:abstractNum w:abstractNumId="15" w15:restartNumberingAfterBreak="0">
     <w:nsid w:val="760C07FB"/>
     <w:multiLevelType w:val="hybridMultilevel"/>
     <w:tmpl w:val="2648E8A0"/>
@@ -13976,7 +17812,7 @@
       </w:pPr>
     </w:lvl>
   </w:abstractNum>
-  <w:abstractNum w:abstractNumId="15" w15:restartNumberingAfterBreak="0">
+  <w:abstractNum w:abstractNumId="16" w15:restartNumberingAfterBreak="0">
     <w:nsid w:val="7C0C1929"/>
     <w:multiLevelType w:val="hybridMultilevel"/>
     <w:tmpl w:val="F0B27C04"/>
@@ -14062,7 +17898,7 @@
       </w:pPr>
     </w:lvl>
   </w:abstractNum>
-  <w:abstractNum w:abstractNumId="16" w15:restartNumberingAfterBreak="0">
+  <w:abstractNum w:abstractNumId="17" w15:restartNumberingAfterBreak="0">
     <w:nsid w:val="7FBD3F0C"/>
     <w:multiLevelType w:val="hybridMultilevel"/>
     <w:tmpl w:val="68F64554"/>
@@ -14156,7 +17992,7 @@
     <w:abstractNumId w:val="0"/>
   </w:num>
   <w:num w:numId="2">
-    <w:abstractNumId w:val="3"/>
+    <w:abstractNumId w:val="4"/>
   </w:num>
   <w:num w:numId="3">
     <w:abstractNumId w:val="2"/>
@@ -14165,43 +18001,46 @@
     <w:abstractNumId w:val="1"/>
   </w:num>
   <w:num w:numId="5">
+    <w:abstractNumId w:val="7"/>
+  </w:num>
+  <w:num w:numId="6">
     <w:abstractNumId w:val="6"/>
   </w:num>
-  <w:num w:numId="6">
+  <w:num w:numId="7">
+    <w:abstractNumId w:val="9"/>
+  </w:num>
+  <w:num w:numId="8">
+    <w:abstractNumId w:val="12"/>
+  </w:num>
+  <w:num w:numId="9">
+    <w:abstractNumId w:val="17"/>
+  </w:num>
+  <w:num w:numId="10">
+    <w:abstractNumId w:val="15"/>
+  </w:num>
+  <w:num w:numId="11">
+    <w:abstractNumId w:val="10"/>
+  </w:num>
+  <w:num w:numId="12">
     <w:abstractNumId w:val="5"/>
   </w:num>
-  <w:num w:numId="7">
+  <w:num w:numId="13">
+    <w:abstractNumId w:val="13"/>
+  </w:num>
+  <w:num w:numId="14">
+    <w:abstractNumId w:val="16"/>
+  </w:num>
+  <w:num w:numId="15">
+    <w:abstractNumId w:val="14"/>
+  </w:num>
+  <w:num w:numId="16">
     <w:abstractNumId w:val="8"/>
   </w:num>
-  <w:num w:numId="8">
+  <w:num w:numId="17">
     <w:abstractNumId w:val="11"/>
   </w:num>
-  <w:num w:numId="9">
-    <w:abstractNumId w:val="16"/>
-  </w:num>
-  <w:num w:numId="10">
-    <w:abstractNumId w:val="14"/>
-  </w:num>
-  <w:num w:numId="11">
-    <w:abstractNumId w:val="9"/>
-  </w:num>
-  <w:num w:numId="12">
-    <w:abstractNumId w:val="4"/>
-  </w:num>
-  <w:num w:numId="13">
-    <w:abstractNumId w:val="12"/>
-  </w:num>
-  <w:num w:numId="14">
-    <w:abstractNumId w:val="15"/>
-  </w:num>
-  <w:num w:numId="15">
-    <w:abstractNumId w:val="13"/>
-  </w:num>
-  <w:num w:numId="16">
-    <w:abstractNumId w:val="7"/>
-  </w:num>
-  <w:num w:numId="17">
-    <w:abstractNumId w:val="10"/>
+  <w:num w:numId="18">
+    <w:abstractNumId w:val="3"/>
   </w:num>
 </w:numbering>
 </file>
@@ -15088,6 +18927,25 @@
     <w:rPr>
       <w:color w:val="954F72" w:themeColor="followedHyperlink"/>
       <w:u w:val="single"/>
+    </w:rPr>
+  </w:style>
+  <w:style w:type="paragraph" w:customStyle="1" w:styleId="PointValue">
+    <w:name w:val="PointValue"/>
+    <w:basedOn w:val="Normal"/>
+    <w:qFormat/>
+    <w:rsid w:val="00790DA8"/>
+    <w:pPr>
+      <w:autoSpaceDE w:val="0"/>
+      <w:autoSpaceDN w:val="0"/>
+      <w:adjustRightInd w:val="0"/>
+      <w:spacing w:after="0" w:line="240" w:lineRule="auto"/>
+      <w:jc w:val="center"/>
+    </w:pPr>
+    <w:rPr>
+      <w:rFonts w:ascii="TimesNewRomanPSMT" w:eastAsia="Calibri" w:hAnsi="TimesNewRomanPSMT" w:cs="TimesNewRomanPSMT"/>
+      <w:sz w:val="20"/>
+      <w:szCs w:val="20"/>
+      <w:bdr w:val="single" w:sz="4" w:space="0" w:color="auto"/>
     </w:rPr>
   </w:style>
 </w:styles>
@@ -26422,21 +30280,10 @@
 </file>
 
 <file path=customXml/item1.xml><?xml version="1.0" encoding="utf-8"?>
-<?mso-contentType ?>
-<FormTemplates xmlns="http://schemas.microsoft.com/sharepoint/v3/contenttype/forms">
-  <Display>DocumentLibraryForm</Display>
-  <Edit>DocumentLibraryForm</Edit>
-  <New>DocumentLibraryForm</New>
-</FormTemplates>
+<b:Sources xmlns:b="http://schemas.openxmlformats.org/officeDocument/2006/bibliography" xmlns="http://schemas.openxmlformats.org/officeDocument/2006/bibliography" SelectedStyle="\APASixthEditionOfficeOnline.xsl" StyleName="APA" Version="6"/>
 </file>
 
 <file path=customXml/item2.xml><?xml version="1.0" encoding="utf-8"?>
-<p:properties xmlns:p="http://schemas.microsoft.com/office/2006/metadata/properties" xmlns:xsi="http://www.w3.org/2001/XMLSchema-instance" xmlns:pc="http://schemas.microsoft.com/office/infopath/2007/PartnerControls">
-  <documentManagement/>
-</p:properties>
-</file>
-
-<file path=customXml/item3.xml><?xml version="1.0" encoding="utf-8"?>
 <ct:contentTypeSchema xmlns:ct="http://schemas.microsoft.com/office/2006/metadata/contentType" xmlns:ma="http://schemas.microsoft.com/office/2006/metadata/properties/metaAttributes" ct:_="" ma:_="" ma:contentTypeName="Document" ma:contentTypeID="0x01010040DC932CC98B9F44A576E33C589508F9" ma:contentTypeVersion="4" ma:contentTypeDescription="Create a new document." ma:contentTypeScope="" ma:versionID="1462cef5f84d29b3d2b981d6de82cdec">
   <xsd:schema xmlns:xsd="http://www.w3.org/2001/XMLSchema" xmlns:xs="http://www.w3.org/2001/XMLSchema" xmlns:p="http://schemas.microsoft.com/office/2006/metadata/properties" xmlns:ns3="51511357-c373-4010-af93-01b411d304fb" targetNamespace="http://schemas.microsoft.com/office/2006/metadata/properties" ma:root="true" ma:fieldsID="e694967109855d1b7d4b2d8fc6bfc389" ns3:_="">
     <xsd:import namespace="51511357-c373-4010-af93-01b411d304fb"/>
@@ -26582,28 +30429,30 @@
 </ct:contentTypeSchema>
 </file>
 
+<file path=customXml/item3.xml><?xml version="1.0" encoding="utf-8"?>
+<?mso-contentType ?>
+<FormTemplates xmlns="http://schemas.microsoft.com/sharepoint/v3/contenttype/forms">
+  <Display>DocumentLibraryForm</Display>
+  <Edit>DocumentLibraryForm</Edit>
+  <New>DocumentLibraryForm</New>
+</FormTemplates>
+</file>
+
 <file path=customXml/item4.xml><?xml version="1.0" encoding="utf-8"?>
-<b:Sources xmlns:b="http://schemas.openxmlformats.org/officeDocument/2006/bibliography" xmlns="http://schemas.openxmlformats.org/officeDocument/2006/bibliography" SelectedStyle="\APASixthEditionOfficeOnline.xsl" StyleName="APA" Version="6"/>
+<p:properties xmlns:p="http://schemas.microsoft.com/office/2006/metadata/properties" xmlns:xsi="http://www.w3.org/2001/XMLSchema-instance" xmlns:pc="http://schemas.microsoft.com/office/infopath/2007/PartnerControls">
+  <documentManagement/>
+</p:properties>
 </file>
 
 <file path=customXml/itemProps1.xml><?xml version="1.0" encoding="utf-8"?>
-<ds:datastoreItem xmlns:ds="http://schemas.openxmlformats.org/officeDocument/2006/customXml" ds:itemID="{6107CFA3-B450-4309-B3D9-FB5120AF9749}">
+<ds:datastoreItem xmlns:ds="http://schemas.openxmlformats.org/officeDocument/2006/customXml" ds:itemID="{0E050F3A-0DB7-4266-A513-F7D50C4E4D5D}">
   <ds:schemaRefs>
-    <ds:schemaRef ds:uri="http://schemas.microsoft.com/sharepoint/v3/contenttype/forms"/>
+    <ds:schemaRef ds:uri="http://schemas.openxmlformats.org/officeDocument/2006/bibliography"/>
   </ds:schemaRefs>
 </ds:datastoreItem>
 </file>
 
 <file path=customXml/itemProps2.xml><?xml version="1.0" encoding="utf-8"?>
-<ds:datastoreItem xmlns:ds="http://schemas.openxmlformats.org/officeDocument/2006/customXml" ds:itemID="{C904F9BA-D86E-4F3D-827B-5294884A9470}">
-  <ds:schemaRefs>
-    <ds:schemaRef ds:uri="http://schemas.microsoft.com/office/2006/metadata/properties"/>
-    <ds:schemaRef ds:uri="http://schemas.microsoft.com/office/infopath/2007/PartnerControls"/>
-  </ds:schemaRefs>
-</ds:datastoreItem>
-</file>
-
-<file path=customXml/itemProps3.xml><?xml version="1.0" encoding="utf-8"?>
 <ds:datastoreItem xmlns:ds="http://schemas.openxmlformats.org/officeDocument/2006/customXml" ds:itemID="{883E24E3-9DEA-4741-9B32-88C85B3A0C96}">
   <ds:schemaRefs>
     <ds:schemaRef ds:uri="http://schemas.microsoft.com/office/2006/metadata/contentType"/>
@@ -26621,10 +30470,19 @@
 </ds:datastoreItem>
 </file>
 
+<file path=customXml/itemProps3.xml><?xml version="1.0" encoding="utf-8"?>
+<ds:datastoreItem xmlns:ds="http://schemas.openxmlformats.org/officeDocument/2006/customXml" ds:itemID="{6107CFA3-B450-4309-B3D9-FB5120AF9749}">
+  <ds:schemaRefs>
+    <ds:schemaRef ds:uri="http://schemas.microsoft.com/sharepoint/v3/contenttype/forms"/>
+  </ds:schemaRefs>
+</ds:datastoreItem>
+</file>
+
 <file path=customXml/itemProps4.xml><?xml version="1.0" encoding="utf-8"?>
-<ds:datastoreItem xmlns:ds="http://schemas.openxmlformats.org/officeDocument/2006/customXml" ds:itemID="{0E050F3A-0DB7-4266-A513-F7D50C4E4D5D}">
+<ds:datastoreItem xmlns:ds="http://schemas.openxmlformats.org/officeDocument/2006/customXml" ds:itemID="{C904F9BA-D86E-4F3D-827B-5294884A9470}">
   <ds:schemaRefs>
-    <ds:schemaRef ds:uri="http://schemas.openxmlformats.org/officeDocument/2006/bibliography"/>
+    <ds:schemaRef ds:uri="http://schemas.microsoft.com/office/2006/metadata/properties"/>
+    <ds:schemaRef ds:uri="http://schemas.microsoft.com/office/infopath/2007/PartnerControls"/>
   </ds:schemaRefs>
 </ds:datastoreItem>
 </file>
</xml_diff>